<commit_message>
Joao ja está os diagranmas de atividades amanha coloco os de sequencia
</commit_message>
<xml_diff>
--- a/Analise_do_Sistema.docx
+++ b/Analise_do_Sistema.docx
@@ -4,7 +4,10 @@
   <w:body>
     <w:p>
       <w:r>
-        <w:t xml:space="preserve">Vou colocar aqui os digramas de </w:t>
+        <w:t xml:space="preserve">Vou colocar </w:t>
+      </w:r>
+      <w:r>
+        <w:t xml:space="preserve">aqui os digramas de </w:t>
       </w:r>
       <w:proofErr w:type="spellStart"/>
       <w:r>
@@ -12,9 +15,305 @@
       </w:r>
       <w:proofErr w:type="spellEnd"/>
       <w:r>
-        <w:t>, caso eu coloque primeiro põe os teus antes dos meus.</w:t>
-      </w:r>
-    </w:p>
+        <w:t>.</w:t>
+      </w:r>
+    </w:p>
+    <w:p/>
+    <w:p>
+      <w:r>
+        <w:t xml:space="preserve">Diagrama de </w:t>
+      </w:r>
+      <w:proofErr w:type="spellStart"/>
+      <w:r>
+        <w:t>Atividades</w:t>
+      </w:r>
+      <w:proofErr w:type="spellEnd"/>
+      <w:r>
+        <w:t xml:space="preserve"> do C.U fazer login</w:t>
+      </w:r>
+    </w:p>
+    <w:p>
+      <w:r>
+        <w:rPr>
+          <w:noProof/>
+          <w:lang w:eastAsia="pt-PT"/>
+        </w:rPr>
+        <w:drawing>
+          <wp:inline distT="0" distB="0" distL="0" distR="0">
+            <wp:extent cx="5138939" cy="3992451"/>
+            <wp:effectExtent l="19050" t="0" r="4561" b="0"/>
+            <wp:docPr id="1" name="Imagem 1" descr="C:\Users\Raul\Desktop\psi_agora\Fotos\PSI_Fazer Login.jpg"/>
+            <wp:cNvGraphicFramePr>
+              <a:graphicFrameLocks xmlns:a="http://schemas.openxmlformats.org/drawingml/2006/main" noChangeAspect="1"/>
+            </wp:cNvGraphicFramePr>
+            <a:graphic xmlns:a="http://schemas.openxmlformats.org/drawingml/2006/main">
+              <a:graphicData uri="http://schemas.openxmlformats.org/drawingml/2006/picture">
+                <pic:pic xmlns:pic="http://schemas.openxmlformats.org/drawingml/2006/picture">
+                  <pic:nvPicPr>
+                    <pic:cNvPr id="0" name="Picture 1" descr="C:\Users\Raul\Desktop\psi_agora\Fotos\PSI_Fazer Login.jpg"/>
+                    <pic:cNvPicPr>
+                      <a:picLocks noChangeAspect="1" noChangeArrowheads="1"/>
+                    </pic:cNvPicPr>
+                  </pic:nvPicPr>
+                  <pic:blipFill>
+                    <a:blip r:embed="rId4"/>
+                    <a:srcRect/>
+                    <a:stretch>
+                      <a:fillRect/>
+                    </a:stretch>
+                  </pic:blipFill>
+                  <pic:spPr bwMode="auto">
+                    <a:xfrm>
+                      <a:off x="0" y="0"/>
+                      <a:ext cx="5138496" cy="3992107"/>
+                    </a:xfrm>
+                    <a:prstGeom prst="rect">
+                      <a:avLst/>
+                    </a:prstGeom>
+                    <a:noFill/>
+                    <a:ln w="9525">
+                      <a:noFill/>
+                      <a:miter lim="800000"/>
+                      <a:headEnd/>
+                      <a:tailEnd/>
+                    </a:ln>
+                  </pic:spPr>
+                </pic:pic>
+              </a:graphicData>
+            </a:graphic>
+          </wp:inline>
+        </w:drawing>
+      </w:r>
+    </w:p>
+    <w:p>
+      <w:r>
+        <w:br w:type="page"/>
+      </w:r>
+    </w:p>
+    <w:p/>
+    <w:p/>
+    <w:p>
+      <w:r>
+        <w:t xml:space="preserve">Diagrama de </w:t>
+      </w:r>
+      <w:proofErr w:type="spellStart"/>
+      <w:proofErr w:type="gramStart"/>
+      <w:r>
+        <w:t>Atividades</w:t>
+      </w:r>
+      <w:proofErr w:type="spellEnd"/>
+      <w:r>
+        <w:t xml:space="preserve">  do</w:t>
+      </w:r>
+      <w:proofErr w:type="gramEnd"/>
+      <w:r>
+        <w:t xml:space="preserve">  C.U pagina do Aluno</w:t>
+      </w:r>
+    </w:p>
+    <w:p>
+      <w:r>
+        <w:rPr>
+          <w:noProof/>
+          <w:lang w:eastAsia="pt-PT"/>
+        </w:rPr>
+        <w:drawing>
+          <wp:inline distT="0" distB="0" distL="0" distR="0">
+            <wp:extent cx="4100830" cy="6179185"/>
+            <wp:effectExtent l="19050" t="0" r="0" b="0"/>
+            <wp:docPr id="2" name="Imagem 2" descr="C:\Users\Raul\Desktop\psi_agora\Fotos\PSI_Pgina_Aluno.jpg"/>
+            <wp:cNvGraphicFramePr>
+              <a:graphicFrameLocks xmlns:a="http://schemas.openxmlformats.org/drawingml/2006/main" noChangeAspect="1"/>
+            </wp:cNvGraphicFramePr>
+            <a:graphic xmlns:a="http://schemas.openxmlformats.org/drawingml/2006/main">
+              <a:graphicData uri="http://schemas.openxmlformats.org/drawingml/2006/picture">
+                <pic:pic xmlns:pic="http://schemas.openxmlformats.org/drawingml/2006/picture">
+                  <pic:nvPicPr>
+                    <pic:cNvPr id="0" name="Picture 2" descr="C:\Users\Raul\Desktop\psi_agora\Fotos\PSI_Pgina_Aluno.jpg"/>
+                    <pic:cNvPicPr>
+                      <a:picLocks noChangeAspect="1" noChangeArrowheads="1"/>
+                    </pic:cNvPicPr>
+                  </pic:nvPicPr>
+                  <pic:blipFill>
+                    <a:blip r:embed="rId5"/>
+                    <a:srcRect/>
+                    <a:stretch>
+                      <a:fillRect/>
+                    </a:stretch>
+                  </pic:blipFill>
+                  <pic:spPr bwMode="auto">
+                    <a:xfrm>
+                      <a:off x="0" y="0"/>
+                      <a:ext cx="4100830" cy="6179185"/>
+                    </a:xfrm>
+                    <a:prstGeom prst="rect">
+                      <a:avLst/>
+                    </a:prstGeom>
+                    <a:noFill/>
+                    <a:ln w="9525">
+                      <a:noFill/>
+                      <a:miter lim="800000"/>
+                      <a:headEnd/>
+                      <a:tailEnd/>
+                    </a:ln>
+                  </pic:spPr>
+                </pic:pic>
+              </a:graphicData>
+            </a:graphic>
+          </wp:inline>
+        </w:drawing>
+      </w:r>
+    </w:p>
+    <w:p/>
+    <w:p/>
+    <w:p/>
+    <w:p/>
+    <w:p/>
+    <w:p/>
+    <w:p>
+      <w:r>
+        <w:t xml:space="preserve">Diagrama de </w:t>
+      </w:r>
+      <w:proofErr w:type="spellStart"/>
+      <w:proofErr w:type="gramStart"/>
+      <w:r>
+        <w:t>Atividades</w:t>
+      </w:r>
+      <w:proofErr w:type="spellEnd"/>
+      <w:r>
+        <w:t xml:space="preserve">  do</w:t>
+      </w:r>
+      <w:proofErr w:type="gramEnd"/>
+      <w:r>
+        <w:t xml:space="preserve"> C.U Pagina do Professor</w:t>
+      </w:r>
+    </w:p>
+    <w:p>
+      <w:r>
+        <w:rPr>
+          <w:noProof/>
+          <w:lang w:eastAsia="pt-PT"/>
+        </w:rPr>
+        <w:drawing>
+          <wp:inline distT="0" distB="0" distL="0" distR="0">
+            <wp:extent cx="5400040" cy="6231311"/>
+            <wp:effectExtent l="19050" t="0" r="0" b="0"/>
+            <wp:docPr id="3" name="Imagem 3" descr="C:\Users\Raul\Desktop\psi_agora\Fotos\PSI_pagina_Professores.jpg"/>
+            <wp:cNvGraphicFramePr>
+              <a:graphicFrameLocks xmlns:a="http://schemas.openxmlformats.org/drawingml/2006/main" noChangeAspect="1"/>
+            </wp:cNvGraphicFramePr>
+            <a:graphic xmlns:a="http://schemas.openxmlformats.org/drawingml/2006/main">
+              <a:graphicData uri="http://schemas.openxmlformats.org/drawingml/2006/picture">
+                <pic:pic xmlns:pic="http://schemas.openxmlformats.org/drawingml/2006/picture">
+                  <pic:nvPicPr>
+                    <pic:cNvPr id="0" name="Picture 3" descr="C:\Users\Raul\Desktop\psi_agora\Fotos\PSI_pagina_Professores.jpg"/>
+                    <pic:cNvPicPr>
+                      <a:picLocks noChangeAspect="1" noChangeArrowheads="1"/>
+                    </pic:cNvPicPr>
+                  </pic:nvPicPr>
+                  <pic:blipFill>
+                    <a:blip r:embed="rId6"/>
+                    <a:srcRect/>
+                    <a:stretch>
+                      <a:fillRect/>
+                    </a:stretch>
+                  </pic:blipFill>
+                  <pic:spPr bwMode="auto">
+                    <a:xfrm>
+                      <a:off x="0" y="0"/>
+                      <a:ext cx="5400040" cy="6231311"/>
+                    </a:xfrm>
+                    <a:prstGeom prst="rect">
+                      <a:avLst/>
+                    </a:prstGeom>
+                    <a:noFill/>
+                    <a:ln w="9525">
+                      <a:noFill/>
+                      <a:miter lim="800000"/>
+                      <a:headEnd/>
+                      <a:tailEnd/>
+                    </a:ln>
+                  </pic:spPr>
+                </pic:pic>
+              </a:graphicData>
+            </a:graphic>
+          </wp:inline>
+        </w:drawing>
+      </w:r>
+    </w:p>
+    <w:p/>
+    <w:p/>
+    <w:p/>
+    <w:p/>
+    <w:p/>
+    <w:p/>
+    <w:p/>
+    <w:p>
+      <w:r>
+        <w:t xml:space="preserve">Diagrama de </w:t>
+      </w:r>
+      <w:proofErr w:type="spellStart"/>
+      <w:r>
+        <w:t>Atividades</w:t>
+      </w:r>
+      <w:proofErr w:type="spellEnd"/>
+      <w:r>
+        <w:t xml:space="preserve"> do C.U Pagina de Administrador</w:t>
+      </w:r>
+    </w:p>
+    <w:p>
+      <w:r>
+        <w:rPr>
+          <w:noProof/>
+          <w:lang w:eastAsia="pt-PT"/>
+        </w:rPr>
+        <w:drawing>
+          <wp:inline distT="0" distB="0" distL="0" distR="0">
+            <wp:extent cx="2819400" cy="6791325"/>
+            <wp:effectExtent l="19050" t="0" r="0" b="0"/>
+            <wp:docPr id="4" name="Imagem 4" descr="C:\Users\Raul\Desktop\psi_agora\Fotos\PSI_pagina_Administrador.jpg"/>
+            <wp:cNvGraphicFramePr>
+              <a:graphicFrameLocks xmlns:a="http://schemas.openxmlformats.org/drawingml/2006/main" noChangeAspect="1"/>
+            </wp:cNvGraphicFramePr>
+            <a:graphic xmlns:a="http://schemas.openxmlformats.org/drawingml/2006/main">
+              <a:graphicData uri="http://schemas.openxmlformats.org/drawingml/2006/picture">
+                <pic:pic xmlns:pic="http://schemas.openxmlformats.org/drawingml/2006/picture">
+                  <pic:nvPicPr>
+                    <pic:cNvPr id="0" name="Picture 4" descr="C:\Users\Raul\Desktop\psi_agora\Fotos\PSI_pagina_Administrador.jpg"/>
+                    <pic:cNvPicPr>
+                      <a:picLocks noChangeAspect="1" noChangeArrowheads="1"/>
+                    </pic:cNvPicPr>
+                  </pic:nvPicPr>
+                  <pic:blipFill>
+                    <a:blip r:embed="rId7"/>
+                    <a:srcRect/>
+                    <a:stretch>
+                      <a:fillRect/>
+                    </a:stretch>
+                  </pic:blipFill>
+                  <pic:spPr bwMode="auto">
+                    <a:xfrm>
+                      <a:off x="0" y="0"/>
+                      <a:ext cx="2819400" cy="6791325"/>
+                    </a:xfrm>
+                    <a:prstGeom prst="rect">
+                      <a:avLst/>
+                    </a:prstGeom>
+                    <a:noFill/>
+                    <a:ln w="9525">
+                      <a:noFill/>
+                      <a:miter lim="800000"/>
+                      <a:headEnd/>
+                      <a:tailEnd/>
+                    </a:ln>
+                  </pic:spPr>
+                </pic:pic>
+              </a:graphicData>
+            </a:graphic>
+          </wp:inline>
+        </w:drawing>
+      </w:r>
+    </w:p>
+    <w:p/>
     <w:sectPr>
       <w:pgSz w:w="11906" w:h="16838"/>
       <w:pgMar w:top="1417" w:right="1701" w:bottom="1417" w:left="1701" w:header="708" w:footer="708" w:gutter="0"/>
@@ -214,6 +513,36 @@
     <w:semiHidden/>
     <w:unhideWhenUsed/>
   </w:style>
+  <w:style w:type="paragraph" w:styleId="Textodebalo">
+    <w:name w:val="Balloon Text"/>
+    <w:basedOn w:val="Normal"/>
+    <w:link w:val="TextodebaloCarcter"/>
+    <w:uiPriority w:val="99"/>
+    <w:semiHidden/>
+    <w:unhideWhenUsed/>
+    <w:rsid w:val="00D75001"/>
+    <w:pPr>
+      <w:spacing w:after="0" w:line="240" w:lineRule="auto"/>
+    </w:pPr>
+    <w:rPr>
+      <w:rFonts w:ascii="Tahoma" w:hAnsi="Tahoma" w:cs="Tahoma"/>
+      <w:sz w:val="16"/>
+      <w:szCs w:val="16"/>
+    </w:rPr>
+  </w:style>
+  <w:style w:type="character" w:customStyle="1" w:styleId="TextodebaloCarcter">
+    <w:name w:val="Texto de balão Carácter"/>
+    <w:basedOn w:val="Tipodeletrapredefinidodopargrafo"/>
+    <w:link w:val="Textodebalo"/>
+    <w:uiPriority w:val="99"/>
+    <w:semiHidden/>
+    <w:rsid w:val="00D75001"/>
+    <w:rPr>
+      <w:rFonts w:ascii="Tahoma" w:hAnsi="Tahoma" w:cs="Tahoma"/>
+      <w:sz w:val="16"/>
+      <w:szCs w:val="16"/>
+    </w:rPr>
+  </w:style>
 </w:styles>
 </file>
 

</xml_diff>

<commit_message>
Do raul para Joao diagrams de sequencia
</commit_message>
<xml_diff>
--- a/Analise_do_Sistema.docx
+++ b/Analise_do_Sistema.docx
@@ -3368,7 +3368,35 @@
     <w:p/>
     <w:p/>
     <w:p>
+      <w:pPr>
+        <w:rPr>
+          <w:noProof/>
+          <w:lang w:eastAsia="pt-PT"/>
+        </w:rPr>
+      </w:pPr>
+    </w:p>
+    <w:p>
+      <w:pPr>
+        <w:rPr>
+          <w:noProof/>
+          <w:lang w:eastAsia="pt-PT"/>
+        </w:rPr>
+      </w:pPr>
       <w:r>
+        <w:rPr>
+          <w:noProof/>
+          <w:lang w:eastAsia="pt-PT"/>
+        </w:rPr>
+        <w:br w:type="page"/>
+      </w:r>
+    </w:p>
+    <w:p>
+      <w:r>
+        <w:rPr>
+          <w:noProof/>
+          <w:lang w:eastAsia="pt-PT"/>
+        </w:rPr>
+        <w:lastRenderedPageBreak/>
         <w:drawing>
           <wp:inline distT="0" distB="0" distL="0" distR="0">
             <wp:extent cx="2819400" cy="6791325"/>
@@ -3416,6 +3444,282 @@
         </w:drawing>
       </w:r>
     </w:p>
+    <w:p/>
+    <w:p/>
+    <w:p/>
+    <w:p/>
+    <w:p/>
+    <w:p/>
+    <w:p/>
+    <w:p>
+      <w:pPr>
+        <w:pStyle w:val="Ttulo2"/>
+      </w:pPr>
+      <w:bookmarkStart w:id="0" w:name="_Toc90384619"/>
+      <w:bookmarkStart w:id="1" w:name="_Toc407183591"/>
+      <w:r>
+        <w:t>Funções de sistema</w:t>
+      </w:r>
+      <w:bookmarkEnd w:id="0"/>
+      <w:bookmarkEnd w:id="1"/>
+    </w:p>
+    <w:p>
+      <w:r>
+        <w:t xml:space="preserve">Diagramas de </w:t>
+      </w:r>
+      <w:proofErr w:type="gramStart"/>
+      <w:r>
+        <w:t>sequencia</w:t>
+      </w:r>
+      <w:proofErr w:type="gramEnd"/>
+    </w:p>
+    <w:p/>
+    <w:p>
+      <w:r>
+        <w:t>Diagrama de Sequência de autenticar-se no Sistema</w:t>
+      </w:r>
+    </w:p>
+    <w:p>
+      <w:r>
+        <w:rPr>
+          <w:noProof/>
+          <w:lang w:eastAsia="pt-PT"/>
+        </w:rPr>
+        <w:drawing>
+          <wp:inline distT="0" distB="0" distL="0" distR="0">
+            <wp:extent cx="5400040" cy="2233636"/>
+            <wp:effectExtent l="19050" t="0" r="0" b="0"/>
+            <wp:docPr id="4" name="Imagem 2" descr="C:\Users\Raul\Desktop\psi_agora\diagramas de sequencia\PSI_Sequência_login.jpg"/>
+            <wp:cNvGraphicFramePr>
+              <a:graphicFrameLocks xmlns:a="http://schemas.openxmlformats.org/drawingml/2006/main" noChangeAspect="1"/>
+            </wp:cNvGraphicFramePr>
+            <a:graphic xmlns:a="http://schemas.openxmlformats.org/drawingml/2006/main">
+              <a:graphicData uri="http://schemas.openxmlformats.org/drawingml/2006/picture">
+                <pic:pic xmlns:pic="http://schemas.openxmlformats.org/drawingml/2006/picture">
+                  <pic:nvPicPr>
+                    <pic:cNvPr id="0" name="Picture 2" descr="C:\Users\Raul\Desktop\psi_agora\diagramas de sequencia\PSI_Sequência_login.jpg"/>
+                    <pic:cNvPicPr>
+                      <a:picLocks noChangeAspect="1" noChangeArrowheads="1"/>
+                    </pic:cNvPicPr>
+                  </pic:nvPicPr>
+                  <pic:blipFill>
+                    <a:blip r:embed="rId9"/>
+                    <a:srcRect/>
+                    <a:stretch>
+                      <a:fillRect/>
+                    </a:stretch>
+                  </pic:blipFill>
+                  <pic:spPr bwMode="auto">
+                    <a:xfrm>
+                      <a:off x="0" y="0"/>
+                      <a:ext cx="5400040" cy="2233636"/>
+                    </a:xfrm>
+                    <a:prstGeom prst="rect">
+                      <a:avLst/>
+                    </a:prstGeom>
+                    <a:noFill/>
+                    <a:ln w="9525">
+                      <a:noFill/>
+                      <a:miter lim="800000"/>
+                      <a:headEnd/>
+                      <a:tailEnd/>
+                    </a:ln>
+                  </pic:spPr>
+                </pic:pic>
+              </a:graphicData>
+            </a:graphic>
+          </wp:inline>
+        </w:drawing>
+      </w:r>
+    </w:p>
+    <w:p/>
+    <w:p/>
+    <w:p/>
+    <w:p>
+      <w:r>
+        <w:br w:type="page"/>
+      </w:r>
+    </w:p>
+    <w:p/>
+    <w:p>
+      <w:r>
+        <w:t>Diagrama de Sequência da Pagina dos Alunos</w:t>
+      </w:r>
+    </w:p>
+    <w:p>
+      <w:r>
+        <w:rPr>
+          <w:noProof/>
+          <w:lang w:eastAsia="pt-PT"/>
+        </w:rPr>
+        <w:drawing>
+          <wp:inline distT="0" distB="0" distL="0" distR="0">
+            <wp:extent cx="5400040" cy="2250800"/>
+            <wp:effectExtent l="19050" t="0" r="0" b="0"/>
+            <wp:docPr id="5" name="Imagem 3" descr="C:\Users\Raul\Desktop\psi_agora\diagramas de sequencia\PSI_seq_Pagina_Alunos.jpg"/>
+            <wp:cNvGraphicFramePr>
+              <a:graphicFrameLocks xmlns:a="http://schemas.openxmlformats.org/drawingml/2006/main" noChangeAspect="1"/>
+            </wp:cNvGraphicFramePr>
+            <a:graphic xmlns:a="http://schemas.openxmlformats.org/drawingml/2006/main">
+              <a:graphicData uri="http://schemas.openxmlformats.org/drawingml/2006/picture">
+                <pic:pic xmlns:pic="http://schemas.openxmlformats.org/drawingml/2006/picture">
+                  <pic:nvPicPr>
+                    <pic:cNvPr id="0" name="Picture 3" descr="C:\Users\Raul\Desktop\psi_agora\diagramas de sequencia\PSI_seq_Pagina_Alunos.jpg"/>
+                    <pic:cNvPicPr>
+                      <a:picLocks noChangeAspect="1" noChangeArrowheads="1"/>
+                    </pic:cNvPicPr>
+                  </pic:nvPicPr>
+                  <pic:blipFill>
+                    <a:blip r:embed="rId10"/>
+                    <a:srcRect/>
+                    <a:stretch>
+                      <a:fillRect/>
+                    </a:stretch>
+                  </pic:blipFill>
+                  <pic:spPr bwMode="auto">
+                    <a:xfrm>
+                      <a:off x="0" y="0"/>
+                      <a:ext cx="5400040" cy="2250800"/>
+                    </a:xfrm>
+                    <a:prstGeom prst="rect">
+                      <a:avLst/>
+                    </a:prstGeom>
+                    <a:noFill/>
+                    <a:ln w="9525">
+                      <a:noFill/>
+                      <a:miter lim="800000"/>
+                      <a:headEnd/>
+                      <a:tailEnd/>
+                    </a:ln>
+                  </pic:spPr>
+                </pic:pic>
+              </a:graphicData>
+            </a:graphic>
+          </wp:inline>
+        </w:drawing>
+      </w:r>
+    </w:p>
+    <w:p>
+      <w:r>
+        <w:t>Diagrama de Sequência da Pagina dos Professores</w:t>
+      </w:r>
+    </w:p>
+    <w:p>
+      <w:r>
+        <w:rPr>
+          <w:noProof/>
+          <w:lang w:eastAsia="pt-PT"/>
+        </w:rPr>
+        <w:drawing>
+          <wp:inline distT="0" distB="0" distL="0" distR="0">
+            <wp:extent cx="5400040" cy="1480479"/>
+            <wp:effectExtent l="19050" t="0" r="0" b="0"/>
+            <wp:docPr id="8" name="Imagem 4" descr="C:\Users\Raul\Desktop\psi_agora\diagramas de sequencia\PSI_seq_Pagina_Professores.jpg"/>
+            <wp:cNvGraphicFramePr>
+              <a:graphicFrameLocks xmlns:a="http://schemas.openxmlformats.org/drawingml/2006/main" noChangeAspect="1"/>
+            </wp:cNvGraphicFramePr>
+            <a:graphic xmlns:a="http://schemas.openxmlformats.org/drawingml/2006/main">
+              <a:graphicData uri="http://schemas.openxmlformats.org/drawingml/2006/picture">
+                <pic:pic xmlns:pic="http://schemas.openxmlformats.org/drawingml/2006/picture">
+                  <pic:nvPicPr>
+                    <pic:cNvPr id="0" name="Picture 4" descr="C:\Users\Raul\Desktop\psi_agora\diagramas de sequencia\PSI_seq_Pagina_Professores.jpg"/>
+                    <pic:cNvPicPr>
+                      <a:picLocks noChangeAspect="1" noChangeArrowheads="1"/>
+                    </pic:cNvPicPr>
+                  </pic:nvPicPr>
+                  <pic:blipFill>
+                    <a:blip r:embed="rId11"/>
+                    <a:srcRect/>
+                    <a:stretch>
+                      <a:fillRect/>
+                    </a:stretch>
+                  </pic:blipFill>
+                  <pic:spPr bwMode="auto">
+                    <a:xfrm>
+                      <a:off x="0" y="0"/>
+                      <a:ext cx="5400040" cy="1480479"/>
+                    </a:xfrm>
+                    <a:prstGeom prst="rect">
+                      <a:avLst/>
+                    </a:prstGeom>
+                    <a:noFill/>
+                    <a:ln w="9525">
+                      <a:noFill/>
+                      <a:miter lim="800000"/>
+                      <a:headEnd/>
+                      <a:tailEnd/>
+                    </a:ln>
+                  </pic:spPr>
+                </pic:pic>
+              </a:graphicData>
+            </a:graphic>
+          </wp:inline>
+        </w:drawing>
+      </w:r>
+    </w:p>
+    <w:p>
+      <w:r>
+        <w:t xml:space="preserve">Diagrama de Sequência do </w:t>
+      </w:r>
+      <w:proofErr w:type="spellStart"/>
+      <w:r>
+        <w:t>Backoffice</w:t>
+      </w:r>
+      <w:proofErr w:type="spellEnd"/>
+    </w:p>
+    <w:p>
+      <w:r>
+        <w:rPr>
+          <w:noProof/>
+          <w:lang w:eastAsia="pt-PT"/>
+        </w:rPr>
+        <w:drawing>
+          <wp:inline distT="0" distB="0" distL="0" distR="0">
+            <wp:extent cx="5400040" cy="2405590"/>
+            <wp:effectExtent l="19050" t="0" r="0" b="0"/>
+            <wp:docPr id="9" name="Imagem 5" descr="C:\Users\Raul\Desktop\psi_agora\diagramas de sequencia\PSI_seq_Administrador.jpg"/>
+            <wp:cNvGraphicFramePr>
+              <a:graphicFrameLocks xmlns:a="http://schemas.openxmlformats.org/drawingml/2006/main" noChangeAspect="1"/>
+            </wp:cNvGraphicFramePr>
+            <a:graphic xmlns:a="http://schemas.openxmlformats.org/drawingml/2006/main">
+              <a:graphicData uri="http://schemas.openxmlformats.org/drawingml/2006/picture">
+                <pic:pic xmlns:pic="http://schemas.openxmlformats.org/drawingml/2006/picture">
+                  <pic:nvPicPr>
+                    <pic:cNvPr id="0" name="Picture 5" descr="C:\Users\Raul\Desktop\psi_agora\diagramas de sequencia\PSI_seq_Administrador.jpg"/>
+                    <pic:cNvPicPr>
+                      <a:picLocks noChangeAspect="1" noChangeArrowheads="1"/>
+                    </pic:cNvPicPr>
+                  </pic:nvPicPr>
+                  <pic:blipFill>
+                    <a:blip r:embed="rId12"/>
+                    <a:srcRect/>
+                    <a:stretch>
+                      <a:fillRect/>
+                    </a:stretch>
+                  </pic:blipFill>
+                  <pic:spPr bwMode="auto">
+                    <a:xfrm>
+                      <a:off x="0" y="0"/>
+                      <a:ext cx="5400040" cy="2405590"/>
+                    </a:xfrm>
+                    <a:prstGeom prst="rect">
+                      <a:avLst/>
+                    </a:prstGeom>
+                    <a:noFill/>
+                    <a:ln w="9525">
+                      <a:noFill/>
+                      <a:miter lim="800000"/>
+                      <a:headEnd/>
+                      <a:tailEnd/>
+                    </a:ln>
+                  </pic:spPr>
+                </pic:pic>
+              </a:graphicData>
+            </a:graphic>
+          </wp:inline>
+        </w:drawing>
+      </w:r>
+    </w:p>
     <w:sectPr>
       <w:pgSz w:w="11906" w:h="16838"/>
       <w:pgMar w:top="1417" w:right="1701" w:bottom="1417" w:left="1701" w:header="708" w:footer="708" w:gutter="0"/>
@@ -3429,6 +3733,123 @@
 <file path=word/numbering.xml><?xml version="1.0" encoding="utf-8"?>
 <w:numbering xmlns:ve="http://schemas.openxmlformats.org/markup-compatibility/2006" xmlns:o="urn:schemas-microsoft-com:office:office" xmlns:r="http://schemas.openxmlformats.org/officeDocument/2006/relationships" xmlns:m="http://schemas.openxmlformats.org/officeDocument/2006/math" xmlns:v="urn:schemas-microsoft-com:vml" xmlns:wp="http://schemas.openxmlformats.org/drawingml/2006/wordprocessingDrawing" xmlns:w10="urn:schemas-microsoft-com:office:word" xmlns:w="http://schemas.openxmlformats.org/wordprocessingml/2006/main" xmlns:wne="http://schemas.microsoft.com/office/word/2006/wordml">
   <w:abstractNum w:abstractNumId="0">
+    <w:nsid w:val="04205CEE"/>
+    <w:multiLevelType w:val="multilevel"/>
+    <w:tmpl w:val="8FE4B07C"/>
+    <w:lvl w:ilvl="0">
+      <w:start w:val="1"/>
+      <w:numFmt w:val="decimal"/>
+      <w:pStyle w:val="Ttulo1"/>
+      <w:lvlText w:val="%1"/>
+      <w:lvlJc w:val="left"/>
+      <w:pPr>
+        <w:tabs>
+          <w:tab w:val="num" w:pos="680"/>
+        </w:tabs>
+        <w:ind w:left="680" w:hanging="680"/>
+      </w:pPr>
+    </w:lvl>
+    <w:lvl w:ilvl="1">
+      <w:start w:val="1"/>
+      <w:numFmt w:val="decimal"/>
+      <w:pStyle w:val="Ttulo2"/>
+      <w:lvlText w:val="%1.%2"/>
+      <w:lvlJc w:val="left"/>
+      <w:pPr>
+        <w:tabs>
+          <w:tab w:val="num" w:pos="680"/>
+        </w:tabs>
+        <w:ind w:left="680" w:hanging="680"/>
+      </w:pPr>
+    </w:lvl>
+    <w:lvl w:ilvl="2">
+      <w:start w:val="1"/>
+      <w:numFmt w:val="decimal"/>
+      <w:pStyle w:val="Ttulo3"/>
+      <w:lvlText w:val="%1.%2.%3"/>
+      <w:lvlJc w:val="left"/>
+      <w:pPr>
+        <w:tabs>
+          <w:tab w:val="num" w:pos="680"/>
+        </w:tabs>
+        <w:ind w:left="680" w:hanging="680"/>
+      </w:pPr>
+    </w:lvl>
+    <w:lvl w:ilvl="3">
+      <w:start w:val="1"/>
+      <w:numFmt w:val="decimal"/>
+      <w:pStyle w:val="Ttulo4"/>
+      <w:lvlText w:val="%1.%2.%3.%4"/>
+      <w:lvlJc w:val="left"/>
+      <w:pPr>
+        <w:tabs>
+          <w:tab w:val="num" w:pos="864"/>
+        </w:tabs>
+        <w:ind w:left="864" w:hanging="864"/>
+      </w:pPr>
+    </w:lvl>
+    <w:lvl w:ilvl="4">
+      <w:start w:val="1"/>
+      <w:numFmt w:val="decimal"/>
+      <w:lvlText w:val="%1.%2.%3.%4.%5"/>
+      <w:lvlJc w:val="left"/>
+      <w:pPr>
+        <w:tabs>
+          <w:tab w:val="num" w:pos="1008"/>
+        </w:tabs>
+        <w:ind w:left="1008" w:hanging="1008"/>
+      </w:pPr>
+    </w:lvl>
+    <w:lvl w:ilvl="5">
+      <w:start w:val="1"/>
+      <w:numFmt w:val="decimal"/>
+      <w:lvlText w:val="%1.%2.%3.%4.%5.%6"/>
+      <w:lvlJc w:val="left"/>
+      <w:pPr>
+        <w:tabs>
+          <w:tab w:val="num" w:pos="1152"/>
+        </w:tabs>
+        <w:ind w:left="1152" w:hanging="1152"/>
+      </w:pPr>
+    </w:lvl>
+    <w:lvl w:ilvl="6">
+      <w:start w:val="1"/>
+      <w:numFmt w:val="decimal"/>
+      <w:lvlText w:val="%1.%2.%3.%4.%5.%6.%7"/>
+      <w:lvlJc w:val="left"/>
+      <w:pPr>
+        <w:tabs>
+          <w:tab w:val="num" w:pos="1296"/>
+        </w:tabs>
+        <w:ind w:left="1296" w:hanging="1296"/>
+      </w:pPr>
+    </w:lvl>
+    <w:lvl w:ilvl="7">
+      <w:start w:val="1"/>
+      <w:numFmt w:val="decimal"/>
+      <w:lvlText w:val="%1.%2.%3.%4.%5.%6.%7.%8"/>
+      <w:lvlJc w:val="left"/>
+      <w:pPr>
+        <w:tabs>
+          <w:tab w:val="num" w:pos="1440"/>
+        </w:tabs>
+        <w:ind w:left="1440" w:hanging="1440"/>
+      </w:pPr>
+    </w:lvl>
+    <w:lvl w:ilvl="8">
+      <w:start w:val="1"/>
+      <w:numFmt w:val="decimal"/>
+      <w:lvlText w:val="%1.%2.%3.%4.%5.%6.%7.%8.%9"/>
+      <w:lvlJc w:val="left"/>
+      <w:pPr>
+        <w:tabs>
+          <w:tab w:val="num" w:pos="1584"/>
+        </w:tabs>
+        <w:ind w:left="1584" w:hanging="1584"/>
+      </w:pPr>
+    </w:lvl>
+  </w:abstractNum>
+  <w:abstractNum w:abstractNumId="1">
     <w:nsid w:val="06BC0E01"/>
     <w:multiLevelType w:val="hybridMultilevel"/>
     <w:tmpl w:val="F7181D98"/>
@@ -3517,7 +3938,7 @@
       </w:pPr>
     </w:lvl>
   </w:abstractNum>
-  <w:abstractNum w:abstractNumId="1">
+  <w:abstractNum w:abstractNumId="2">
     <w:nsid w:val="0D191E05"/>
     <w:multiLevelType w:val="hybridMultilevel"/>
     <w:tmpl w:val="F7181D98"/>
@@ -3606,7 +4027,7 @@
       </w:pPr>
     </w:lvl>
   </w:abstractNum>
-  <w:abstractNum w:abstractNumId="2">
+  <w:abstractNum w:abstractNumId="3">
     <w:nsid w:val="727F4E1A"/>
     <w:multiLevelType w:val="hybridMultilevel"/>
     <w:tmpl w:val="F7181D98"/>
@@ -3696,12 +4117,15 @@
     </w:lvl>
   </w:abstractNum>
   <w:num w:numId="1">
+    <w:abstractNumId w:val="2"/>
+  </w:num>
+  <w:num w:numId="2">
+    <w:abstractNumId w:val="3"/>
+  </w:num>
+  <w:num w:numId="3">
     <w:abstractNumId w:val="1"/>
   </w:num>
-  <w:num w:numId="2">
-    <w:abstractNumId w:val="2"/>
-  </w:num>
-  <w:num w:numId="3">
+  <w:num w:numId="4">
     <w:abstractNumId w:val="0"/>
   </w:num>
 </w:numbering>
@@ -3726,10 +4150,10 @@
   </w:docDefaults>
   <w:latentStyles w:defLockedState="0" w:defUIPriority="99" w:defSemiHidden="1" w:defUnhideWhenUsed="1" w:defQFormat="0" w:count="267">
     <w:lsdException w:name="Normal" w:semiHidden="0" w:uiPriority="0" w:unhideWhenUsed="0" w:qFormat="1"/>
-    <w:lsdException w:name="heading 1" w:semiHidden="0" w:uiPriority="9" w:unhideWhenUsed="0" w:qFormat="1"/>
-    <w:lsdException w:name="heading 2" w:uiPriority="9" w:qFormat="1"/>
-    <w:lsdException w:name="heading 3" w:uiPriority="9" w:qFormat="1"/>
-    <w:lsdException w:name="heading 4" w:uiPriority="9" w:qFormat="1"/>
+    <w:lsdException w:name="heading 1" w:semiHidden="0" w:uiPriority="0" w:unhideWhenUsed="0" w:qFormat="1"/>
+    <w:lsdException w:name="heading 2" w:uiPriority="0" w:qFormat="1"/>
+    <w:lsdException w:name="heading 3" w:uiPriority="0" w:qFormat="1"/>
+    <w:lsdException w:name="heading 4" w:uiPriority="0" w:qFormat="1"/>
     <w:lsdException w:name="heading 5" w:uiPriority="9" w:qFormat="1"/>
     <w:lsdException w:name="heading 6" w:uiPriority="9" w:qFormat="1"/>
     <w:lsdException w:name="heading 7" w:uiPriority="9" w:qFormat="1"/>
@@ -3868,6 +4292,100 @@
     <w:qFormat/>
     <w:rsid w:val="008C6B4D"/>
   </w:style>
+  <w:style w:type="paragraph" w:styleId="Ttulo1">
+    <w:name w:val="heading 1"/>
+    <w:basedOn w:val="Normal"/>
+    <w:next w:val="Normal"/>
+    <w:link w:val="Ttulo1Carcter"/>
+    <w:qFormat/>
+    <w:rsid w:val="00BE24FE"/>
+    <w:pPr>
+      <w:keepNext/>
+      <w:keepLines/>
+      <w:pageBreakBefore/>
+      <w:numPr>
+        <w:numId w:val="4"/>
+      </w:numPr>
+      <w:tabs>
+        <w:tab w:val="clear" w:pos="680"/>
+        <w:tab w:val="left" w:pos="709"/>
+      </w:tabs>
+      <w:spacing w:before="960" w:after="480" w:line="240" w:lineRule="auto"/>
+      <w:ind w:left="709" w:hanging="709"/>
+      <w:outlineLvl w:val="0"/>
+    </w:pPr>
+    <w:rPr>
+      <w:rFonts w:ascii="Arial" w:eastAsia="Times New Roman" w:hAnsi="Arial" w:cs="Times"/>
+      <w:b/>
+      <w:bCs/>
+      <w:kern w:val="28"/>
+      <w:sz w:val="32"/>
+      <w:szCs w:val="32"/>
+    </w:rPr>
+  </w:style>
+  <w:style w:type="paragraph" w:styleId="Ttulo2">
+    <w:name w:val="heading 2"/>
+    <w:basedOn w:val="Ttulo1"/>
+    <w:next w:val="Normal"/>
+    <w:link w:val="Ttulo2Carcter"/>
+    <w:qFormat/>
+    <w:rsid w:val="00BE24FE"/>
+    <w:pPr>
+      <w:pageBreakBefore w:val="0"/>
+      <w:numPr>
+        <w:ilvl w:val="1"/>
+      </w:numPr>
+      <w:tabs>
+        <w:tab w:val="clear" w:pos="680"/>
+      </w:tabs>
+      <w:suppressAutoHyphens/>
+      <w:spacing w:before="480" w:after="360"/>
+      <w:ind w:left="709" w:hanging="709"/>
+      <w:outlineLvl w:val="1"/>
+    </w:pPr>
+    <w:rPr>
+      <w:sz w:val="28"/>
+      <w:szCs w:val="28"/>
+    </w:rPr>
+  </w:style>
+  <w:style w:type="paragraph" w:styleId="Ttulo3">
+    <w:name w:val="heading 3"/>
+    <w:basedOn w:val="Ttulo2"/>
+    <w:next w:val="Normal"/>
+    <w:link w:val="Ttulo3Carcter"/>
+    <w:qFormat/>
+    <w:rsid w:val="00BE24FE"/>
+    <w:pPr>
+      <w:numPr>
+        <w:ilvl w:val="2"/>
+      </w:numPr>
+      <w:outlineLvl w:val="2"/>
+    </w:pPr>
+    <w:rPr>
+      <w:sz w:val="24"/>
+      <w:szCs w:val="24"/>
+    </w:rPr>
+  </w:style>
+  <w:style w:type="paragraph" w:styleId="Ttulo4">
+    <w:name w:val="heading 4"/>
+    <w:basedOn w:val="Ttulo3"/>
+    <w:next w:val="Normal"/>
+    <w:link w:val="Ttulo4Carcter"/>
+    <w:qFormat/>
+    <w:rsid w:val="00BE24FE"/>
+    <w:pPr>
+      <w:numPr>
+        <w:ilvl w:val="3"/>
+      </w:numPr>
+      <w:spacing w:before="360"/>
+      <w:outlineLvl w:val="3"/>
+    </w:pPr>
+    <w:rPr>
+      <w:sz w:val="22"/>
+      <w:szCs w:val="22"/>
+      <w:lang w:val="en-US"/>
+    </w:rPr>
+  </w:style>
   <w:style w:type="paragraph" w:styleId="Ttulo5">
     <w:name w:val="heading 5"/>
     <w:basedOn w:val="Normal"/>
@@ -4003,6 +4521,61 @@
     <w:rPr>
       <w:rFonts w:asciiTheme="majorHAnsi" w:eastAsiaTheme="majorEastAsia" w:hAnsiTheme="majorHAnsi" w:cstheme="majorBidi"/>
       <w:color w:val="243F60" w:themeColor="accent1" w:themeShade="7F"/>
+    </w:rPr>
+  </w:style>
+  <w:style w:type="character" w:customStyle="1" w:styleId="Ttulo1Carcter">
+    <w:name w:val="Título 1 Carácter"/>
+    <w:basedOn w:val="Tipodeletrapredefinidodopargrafo"/>
+    <w:link w:val="Ttulo1"/>
+    <w:rsid w:val="00BE24FE"/>
+    <w:rPr>
+      <w:rFonts w:ascii="Arial" w:eastAsia="Times New Roman" w:hAnsi="Arial" w:cs="Times"/>
+      <w:b/>
+      <w:bCs/>
+      <w:kern w:val="28"/>
+      <w:sz w:val="32"/>
+      <w:szCs w:val="32"/>
+    </w:rPr>
+  </w:style>
+  <w:style w:type="character" w:customStyle="1" w:styleId="Ttulo2Carcter">
+    <w:name w:val="Título 2 Carácter"/>
+    <w:basedOn w:val="Tipodeletrapredefinidodopargrafo"/>
+    <w:link w:val="Ttulo2"/>
+    <w:rsid w:val="00BE24FE"/>
+    <w:rPr>
+      <w:rFonts w:ascii="Arial" w:eastAsia="Times New Roman" w:hAnsi="Arial" w:cs="Times"/>
+      <w:b/>
+      <w:bCs/>
+      <w:kern w:val="28"/>
+      <w:sz w:val="28"/>
+      <w:szCs w:val="28"/>
+    </w:rPr>
+  </w:style>
+  <w:style w:type="character" w:customStyle="1" w:styleId="Ttulo3Carcter">
+    <w:name w:val="Título 3 Carácter"/>
+    <w:basedOn w:val="Tipodeletrapredefinidodopargrafo"/>
+    <w:link w:val="Ttulo3"/>
+    <w:rsid w:val="00BE24FE"/>
+    <w:rPr>
+      <w:rFonts w:ascii="Arial" w:eastAsia="Times New Roman" w:hAnsi="Arial" w:cs="Times"/>
+      <w:b/>
+      <w:bCs/>
+      <w:kern w:val="28"/>
+      <w:sz w:val="24"/>
+      <w:szCs w:val="24"/>
+    </w:rPr>
+  </w:style>
+  <w:style w:type="character" w:customStyle="1" w:styleId="Ttulo4Carcter">
+    <w:name w:val="Título 4 Carácter"/>
+    <w:basedOn w:val="Tipodeletrapredefinidodopargrafo"/>
+    <w:link w:val="Ttulo4"/>
+    <w:rsid w:val="00BE24FE"/>
+    <w:rPr>
+      <w:rFonts w:ascii="Arial" w:eastAsia="Times New Roman" w:hAnsi="Arial" w:cs="Times"/>
+      <w:b/>
+      <w:bCs/>
+      <w:kern w:val="28"/>
+      <w:lang w:val="en-US"/>
     </w:rPr>
   </w:style>
 </w:styles>

</xml_diff>

<commit_message>
ricardo está ai os prints todos para o manual utilizador
</commit_message>
<xml_diff>
--- a/Analise_do_Sistema.docx
+++ b/Analise_do_Sistema.docx
@@ -1,10 +1,10 @@
 
 <file path=word/document.xml><?xml version="1.0" encoding="utf-8"?>
-<w:document xmlns:wpc="http://schemas.microsoft.com/office/word/2010/wordprocessingCanvas" xmlns:mc="http://schemas.openxmlformats.org/markup-compatibility/2006" xmlns:o="urn:schemas-microsoft-com:office:office" xmlns:r="http://schemas.openxmlformats.org/officeDocument/2006/relationships" xmlns:m="http://schemas.openxmlformats.org/officeDocument/2006/math" xmlns:v="urn:schemas-microsoft-com:vml" xmlns:wp14="http://schemas.microsoft.com/office/word/2010/wordprocessingDrawing" xmlns:wp="http://schemas.openxmlformats.org/drawingml/2006/wordprocessingDrawing" xmlns:w10="urn:schemas-microsoft-com:office:word" xmlns:w="http://schemas.openxmlformats.org/wordprocessingml/2006/main" xmlns:w14="http://schemas.microsoft.com/office/word/2010/wordml" xmlns:w15="http://schemas.microsoft.com/office/word/2012/wordml" xmlns:wpg="http://schemas.microsoft.com/office/word/2010/wordprocessingGroup" xmlns:wpi="http://schemas.microsoft.com/office/word/2010/wordprocessingInk" xmlns:wne="http://schemas.microsoft.com/office/word/2006/wordml" xmlns:wps="http://schemas.microsoft.com/office/word/2010/wordprocessingShape" mc:Ignorable="w14 w15 wp14">
+<w:document xmlns:ve="http://schemas.openxmlformats.org/markup-compatibility/2006" xmlns:o="urn:schemas-microsoft-com:office:office" xmlns:r="http://schemas.openxmlformats.org/officeDocument/2006/relationships" xmlns:m="http://schemas.openxmlformats.org/officeDocument/2006/math" xmlns:v="urn:schemas-microsoft-com:vml" xmlns:wp="http://schemas.openxmlformats.org/drawingml/2006/wordprocessingDrawing" xmlns:w10="urn:schemas-microsoft-com:office:word" xmlns:w="http://schemas.openxmlformats.org/wordprocessingml/2006/main" xmlns:wne="http://schemas.microsoft.com/office/word/2006/wordml">
   <w:body>
     <w:p>
       <w:pPr>
-        <w:pStyle w:val="Cabealho1"/>
+        <w:pStyle w:val="Ttulo1"/>
       </w:pPr>
       <w:r>
         <w:t>Introdução</w:t>
@@ -12,7 +12,7 @@
     </w:p>
     <w:p>
       <w:pPr>
-        <w:pStyle w:val="Cabealho2"/>
+        <w:pStyle w:val="Ttulo2"/>
       </w:pPr>
       <w:r>
         <w:t>Visão geral do sistema</w:t>
@@ -38,7 +38,7 @@
     </w:p>
     <w:p>
       <w:pPr>
-        <w:pStyle w:val="Cabealho2"/>
+        <w:pStyle w:val="Ttulo2"/>
       </w:pPr>
       <w:r>
         <w:t>Objetivos</w:t>
@@ -62,7 +62,7 @@
     </w:p>
     <w:p>
       <w:pPr>
-        <w:pStyle w:val="Cabealho2"/>
+        <w:pStyle w:val="Ttulo2"/>
       </w:pPr>
       <w:r>
         <w:t>Cliente</w:t>
@@ -76,7 +76,7 @@
     <w:p/>
     <w:p>
       <w:pPr>
-        <w:pStyle w:val="Cabealho1"/>
+        <w:pStyle w:val="Ttulo1"/>
       </w:pPr>
       <w:bookmarkStart w:id="0" w:name="_Toc376800743"/>
       <w:r>
@@ -87,7 +87,7 @@
     </w:p>
     <w:p>
       <w:pPr>
-        <w:pStyle w:val="Cabealho2"/>
+        <w:pStyle w:val="Ttulo2"/>
       </w:pPr>
       <w:r>
         <w:t>Atores</w:t>
@@ -109,7 +109,7 @@
           <w:left w:w="56" w:type="dxa"/>
           <w:right w:w="56" w:type="dxa"/>
         </w:tblCellMar>
-        <w:tblLook w:val="0000" w:firstRow="0" w:lastRow="0" w:firstColumn="0" w:lastColumn="0" w:noHBand="0" w:noVBand="0"/>
+        <w:tblLook w:val="0000"/>
       </w:tblPr>
       <w:tblGrid>
         <w:gridCol w:w="2216"/>
@@ -358,7 +358,7 @@
     <w:p/>
     <w:p>
       <w:pPr>
-        <w:pStyle w:val="Cabealho2"/>
+        <w:pStyle w:val="Ttulo2"/>
       </w:pPr>
       <w:r>
         <w:t>Visão Geral</w:t>
@@ -366,7 +366,7 @@
     </w:p>
     <w:p>
       <w:pPr>
-        <w:pStyle w:val="Cabealho3"/>
+        <w:pStyle w:val="Ttulo3"/>
       </w:pPr>
       <w:r>
         <w:t>Diagrama de casos do aluno</w:t>
@@ -429,7 +429,7 @@
     <w:p/>
     <w:p>
       <w:pPr>
-        <w:pStyle w:val="Cabealho3"/>
+        <w:pStyle w:val="Ttulo3"/>
       </w:pPr>
       <w:bookmarkStart w:id="1" w:name="_GoBack"/>
       <w:bookmarkEnd w:id="1"/>
@@ -493,7 +493,7 @@
     </w:p>
     <w:p>
       <w:pPr>
-        <w:pStyle w:val="Cabealho3"/>
+        <w:pStyle w:val="Ttulo3"/>
       </w:pPr>
       <w:r>
         <w:t>Diagrama de casos do administrador</w:t>
@@ -590,7 +590,7 @@
           <w:insideV w:val="single" w:sz="4" w:space="0" w:color="auto"/>
         </w:tblBorders>
         <w:tblLayout w:type="fixed"/>
-        <w:tblLook w:val="0000" w:firstRow="0" w:lastRow="0" w:firstColumn="0" w:lastColumn="0" w:noHBand="0" w:noVBand="0"/>
+        <w:tblLook w:val="0000"/>
       </w:tblPr>
       <w:tblGrid>
         <w:gridCol w:w="1800"/>
@@ -635,27 +635,14 @@
             <w:pPr>
               <w:pStyle w:val="Tableheader"/>
             </w:pPr>
-            <w:r>
-              <w:fldChar w:fldCharType="begin"/>
-            </w:r>
-            <w:r>
-              <w:instrText xml:space="preserve"> STYLEREF "Título 3" \* MERGEFORMAT </w:instrText>
-            </w:r>
-            <w:r>
-              <w:fldChar w:fldCharType="separate"/>
-            </w:r>
-            <w:r>
-              <w:rPr>
-                <w:noProof/>
-              </w:rPr>
-              <w:t>CaU1 Fazer Login</w:t>
-            </w:r>
-            <w:r>
-              <w:rPr>
-                <w:noProof/>
-              </w:rPr>
-              <w:fldChar w:fldCharType="end"/>
-            </w:r>
+            <w:fldSimple w:instr=" STYLEREF &quot;Título 3&quot; \* MERGEFORMAT ">
+              <w:r>
+                <w:rPr>
+                  <w:noProof/>
+                </w:rPr>
+                <w:t>CaU1 Fazer Login</w:t>
+              </w:r>
+            </w:fldSimple>
           </w:p>
         </w:tc>
       </w:tr>
@@ -1361,7 +1348,7 @@
           <w:insideV w:val="single" w:sz="4" w:space="0" w:color="auto"/>
         </w:tblBorders>
         <w:tblLayout w:type="fixed"/>
-        <w:tblLook w:val="0000" w:firstRow="0" w:lastRow="0" w:firstColumn="0" w:lastColumn="0" w:noHBand="0" w:noVBand="0"/>
+        <w:tblLook w:val="0000"/>
       </w:tblPr>
       <w:tblGrid>
         <w:gridCol w:w="1800"/>
@@ -1406,27 +1393,14 @@
             <w:pPr>
               <w:pStyle w:val="Tableheader"/>
             </w:pPr>
-            <w:r>
-              <w:fldChar w:fldCharType="begin"/>
-            </w:r>
-            <w:r>
-              <w:instrText xml:space="preserve"> STYLEREF "Título 3" \* MERGEFORMAT </w:instrText>
-            </w:r>
-            <w:r>
-              <w:fldChar w:fldCharType="separate"/>
-            </w:r>
-            <w:r>
-              <w:rPr>
-                <w:noProof/>
-              </w:rPr>
-              <w:t>CaU Pagina dos Alunos</w:t>
-            </w:r>
-            <w:r>
-              <w:rPr>
-                <w:noProof/>
-              </w:rPr>
-              <w:fldChar w:fldCharType="end"/>
-            </w:r>
+            <w:fldSimple w:instr=" STYLEREF &quot;Título 3&quot; \* MERGEFORMAT ">
+              <w:r>
+                <w:rPr>
+                  <w:noProof/>
+                </w:rPr>
+                <w:t>CaU Pagina dos Alunos</w:t>
+              </w:r>
+            </w:fldSimple>
           </w:p>
         </w:tc>
       </w:tr>
@@ -1911,16 +1885,8 @@
               <w:rPr>
                 <w:rFonts w:cs="Times"/>
               </w:rPr>
-              <w:t xml:space="preserve"> dos </w:t>
-            </w:r>
-            <w:proofErr w:type="spellStart"/>
-            <w:r>
-              <w:rPr>
-                <w:rFonts w:cs="Times"/>
-              </w:rPr>
-              <w:t>Projectos</w:t>
-            </w:r>
-            <w:proofErr w:type="spellEnd"/>
+              <w:t xml:space="preserve"> dos Projectos</w:t>
+            </w:r>
             <w:r>
               <w:rPr>
                 <w:rFonts w:cs="Times"/>
@@ -2007,16 +1973,22 @@
               <w:rPr>
                 <w:rFonts w:cs="Times"/>
               </w:rPr>
-              <w:t xml:space="preserve">Ter efetuado o login </w:t>
+              <w:t xml:space="preserve">Ter </w:t>
             </w:r>
             <w:proofErr w:type="spellStart"/>
             <w:r>
               <w:rPr>
                 <w:rFonts w:cs="Times"/>
               </w:rPr>
-              <w:t>incorrectamente</w:t>
+              <w:t>efetuado</w:t>
             </w:r>
             <w:proofErr w:type="spellEnd"/>
+            <w:r>
+              <w:rPr>
+                <w:rFonts w:cs="Times"/>
+              </w:rPr>
+              <w:t xml:space="preserve"> o login incorrectamente</w:t>
+            </w:r>
           </w:p>
           <w:p>
             <w:pPr>
@@ -2255,7 +2227,7 @@
           <w:insideV w:val="single" w:sz="4" w:space="0" w:color="auto"/>
         </w:tblBorders>
         <w:tblLayout w:type="fixed"/>
-        <w:tblLook w:val="0000" w:firstRow="0" w:lastRow="0" w:firstColumn="0" w:lastColumn="0" w:noHBand="0" w:noVBand="0"/>
+        <w:tblLook w:val="0000"/>
       </w:tblPr>
       <w:tblGrid>
         <w:gridCol w:w="1800"/>
@@ -2300,27 +2272,14 @@
             <w:pPr>
               <w:pStyle w:val="Tableheader"/>
             </w:pPr>
-            <w:r>
-              <w:fldChar w:fldCharType="begin"/>
-            </w:r>
-            <w:r>
-              <w:instrText xml:space="preserve"> STYLEREF "Título 3" \* MERGEFORMAT </w:instrText>
-            </w:r>
-            <w:r>
-              <w:fldChar w:fldCharType="separate"/>
-            </w:r>
-            <w:r>
-              <w:rPr>
-                <w:noProof/>
-              </w:rPr>
-              <w:t>CaU Pagina dos Professores</w:t>
-            </w:r>
-            <w:r>
-              <w:rPr>
-                <w:noProof/>
-              </w:rPr>
-              <w:fldChar w:fldCharType="end"/>
-            </w:r>
+            <w:fldSimple w:instr=" STYLEREF &quot;Título 3&quot; \* MERGEFORMAT ">
+              <w:r>
+                <w:rPr>
+                  <w:noProof/>
+                </w:rPr>
+                <w:t>CaU Pagina dos Professores</w:t>
+              </w:r>
+            </w:fldSimple>
           </w:p>
         </w:tc>
       </w:tr>
@@ -2419,11 +2378,11 @@
               <w:t>Projectos,</w:t>
             </w:r>
             <w:r>
-              <w:t>associa</w:t>
+              <w:t>associa-los</w:t>
             </w:r>
             <w:proofErr w:type="spellEnd"/>
             <w:r>
-              <w:t xml:space="preserve">-los a cada </w:t>
+              <w:t xml:space="preserve"> a cada </w:t>
             </w:r>
             <w:proofErr w:type="spellStart"/>
             <w:r>
@@ -2784,21 +2743,7 @@
               <w:rPr>
                 <w:rFonts w:cs="Times"/>
               </w:rPr>
-              <w:t xml:space="preserve"> dos </w:t>
-            </w:r>
-            <w:proofErr w:type="spellStart"/>
-            <w:r>
-              <w:rPr>
-                <w:rFonts w:cs="Times"/>
-              </w:rPr>
-              <w:t>Projectos</w:t>
-            </w:r>
-            <w:proofErr w:type="spellEnd"/>
-            <w:r>
-              <w:rPr>
-                <w:rFonts w:cs="Times"/>
-              </w:rPr>
-              <w:t>.</w:t>
+              <w:t xml:space="preserve"> dos Projectos.</w:t>
             </w:r>
           </w:p>
           <w:p>
@@ -2818,21 +2763,7 @@
               <w:rPr>
                 <w:rFonts w:cs="Times"/>
               </w:rPr>
-              <w:t xml:space="preserve">iza uma listagem dos </w:t>
-            </w:r>
-            <w:proofErr w:type="spellStart"/>
-            <w:r>
-              <w:rPr>
-                <w:rFonts w:cs="Times"/>
-              </w:rPr>
-              <w:t>Projectos</w:t>
-            </w:r>
-            <w:proofErr w:type="spellEnd"/>
-            <w:r>
-              <w:rPr>
-                <w:rFonts w:cs="Times"/>
-              </w:rPr>
-              <w:t xml:space="preserve"> podendo </w:t>
+              <w:t xml:space="preserve">iza uma listagem dos Projectos podendo </w:t>
             </w:r>
             <w:proofErr w:type="spellStart"/>
             <w:r>
@@ -2964,16 +2895,22 @@
               <w:rPr>
                 <w:rFonts w:cs="Times"/>
               </w:rPr>
-              <w:t xml:space="preserve">3a Ter efetuado o login </w:t>
+              <w:t xml:space="preserve">3a Ter </w:t>
             </w:r>
             <w:proofErr w:type="spellStart"/>
             <w:r>
               <w:rPr>
                 <w:rFonts w:cs="Times"/>
               </w:rPr>
-              <w:t>incorrectamente</w:t>
+              <w:t>efetuado</w:t>
             </w:r>
             <w:proofErr w:type="spellEnd"/>
+            <w:r>
+              <w:rPr>
+                <w:rFonts w:cs="Times"/>
+              </w:rPr>
+              <w:t xml:space="preserve"> o login incorrectamente</w:t>
+            </w:r>
           </w:p>
           <w:p>
             <w:pPr>
@@ -3201,7 +3138,7 @@
           <w:insideV w:val="single" w:sz="4" w:space="0" w:color="auto"/>
         </w:tblBorders>
         <w:tblLayout w:type="fixed"/>
-        <w:tblLook w:val="0000" w:firstRow="0" w:lastRow="0" w:firstColumn="0" w:lastColumn="0" w:noHBand="0" w:noVBand="0"/>
+        <w:tblLook w:val="0000"/>
       </w:tblPr>
       <w:tblGrid>
         <w:gridCol w:w="1800"/>
@@ -3246,27 +3183,14 @@
             <w:pPr>
               <w:pStyle w:val="Tableheader"/>
             </w:pPr>
-            <w:r>
-              <w:fldChar w:fldCharType="begin"/>
-            </w:r>
-            <w:r>
-              <w:instrText xml:space="preserve"> STYLEREF "Título 3" \* MERGEFORMAT </w:instrText>
-            </w:r>
-            <w:r>
-              <w:fldChar w:fldCharType="separate"/>
-            </w:r>
-            <w:r>
-              <w:rPr>
-                <w:noProof/>
-              </w:rPr>
-              <w:t>CaU BAckoffice Administrador</w:t>
-            </w:r>
-            <w:r>
-              <w:rPr>
-                <w:noProof/>
-              </w:rPr>
-              <w:fldChar w:fldCharType="end"/>
-            </w:r>
+            <w:fldSimple w:instr=" STYLEREF &quot;Título 3&quot; \* MERGEFORMAT ">
+              <w:r>
+                <w:rPr>
+                  <w:noProof/>
+                </w:rPr>
+                <w:t>CaU BAckoffice Administrador</w:t>
+              </w:r>
+            </w:fldSimple>
           </w:p>
         </w:tc>
       </w:tr>
@@ -3548,7 +3472,21 @@
               <w:rPr>
                 <w:rFonts w:cs="Times"/>
               </w:rPr>
-              <w:t xml:space="preserve">É direcionado para o </w:t>
+              <w:t xml:space="preserve">É </w:t>
+            </w:r>
+            <w:proofErr w:type="spellStart"/>
+            <w:r>
+              <w:rPr>
+                <w:rFonts w:cs="Times"/>
+              </w:rPr>
+              <w:t>direcionado</w:t>
+            </w:r>
+            <w:proofErr w:type="spellEnd"/>
+            <w:r>
+              <w:rPr>
+                <w:rFonts w:cs="Times"/>
+              </w:rPr>
+              <w:t xml:space="preserve"> para o </w:t>
             </w:r>
             <w:proofErr w:type="spellStart"/>
             <w:r>
@@ -3685,16 +3623,22 @@
               <w:rPr>
                 <w:rFonts w:cs="Times"/>
               </w:rPr>
-              <w:t xml:space="preserve">3a Ter efetuado o login </w:t>
+              <w:t xml:space="preserve">3a Ter </w:t>
             </w:r>
             <w:proofErr w:type="spellStart"/>
             <w:r>
               <w:rPr>
                 <w:rFonts w:cs="Times"/>
               </w:rPr>
-              <w:t>incorrectamente</w:t>
+              <w:t>efetuado</w:t>
             </w:r>
             <w:proofErr w:type="spellEnd"/>
+            <w:r>
+              <w:rPr>
+                <w:rFonts w:cs="Times"/>
+              </w:rPr>
+              <w:t xml:space="preserve"> o login incorrectamente</w:t>
+            </w:r>
           </w:p>
           <w:p>
             <w:pPr>
@@ -3767,21 +3711,7 @@
               <w:rPr>
                 <w:rFonts w:cs="Times"/>
               </w:rPr>
-              <w:t xml:space="preserve"> ou </w:t>
-            </w:r>
-            <w:proofErr w:type="spellStart"/>
-            <w:r>
-              <w:rPr>
-                <w:rFonts w:cs="Times"/>
-              </w:rPr>
-              <w:t>Super</w:t>
-            </w:r>
-            <w:proofErr w:type="spellEnd"/>
-            <w:r>
-              <w:rPr>
-                <w:rFonts w:cs="Times"/>
-              </w:rPr>
-              <w:t xml:space="preserve"> Administrador</w:t>
+              <w:t xml:space="preserve"> ou Super Administrador</w:t>
             </w:r>
             <w:r>
               <w:rPr>
@@ -3869,7 +3799,7 @@
                     <a:blip r:embed="rId11">
                       <a:extLst>
                         <a:ext uri="{28A0092B-C50C-407E-A947-70E740481C1C}">
-                          <a14:useLocalDpi xmlns:a14="http://schemas.microsoft.com/office/drawing/2010/main" val="0"/>
+                          <a14:useLocalDpi xmlns:a14="http://schemas.microsoft.com/office/drawing/2010/main" xmlns:wps="http://schemas.microsoft.com/office/word/2010/wordprocessingShape" xmlns:wpi="http://schemas.microsoft.com/office/word/2010/wordprocessingInk" xmlns:wpg="http://schemas.microsoft.com/office/word/2010/wordprocessingGroup" xmlns:w15="http://schemas.microsoft.com/office/word/2012/wordml" xmlns:w14="http://schemas.microsoft.com/office/word/2010/wordml" xmlns:w="http://schemas.openxmlformats.org/wordprocessingml/2006/main" xmlns:w10="urn:schemas-microsoft-com:office:word" xmlns:wp14="http://schemas.microsoft.com/office/word/2010/wordprocessingDrawing" xmlns:v="urn:schemas-microsoft-com:vml" xmlns:o="urn:schemas-microsoft-com:office:office" xmlns:mc="http://schemas.openxmlformats.org/markup-compatibility/2006" xmlns:wpc="http://schemas.microsoft.com/office/word/2010/wordprocessingCanvas" xmlns="" val="0"/>
                         </a:ext>
                       </a:extLst>
                     </a:blip>
@@ -3980,7 +3910,7 @@
     <w:p/>
     <w:p>
       <w:pPr>
-        <w:pStyle w:val="Cabealho2"/>
+        <w:pStyle w:val="Ttulo2"/>
       </w:pPr>
       <w:bookmarkStart w:id="2" w:name="_Toc90384619"/>
       <w:bookmarkStart w:id="3" w:name="_Toc407183591"/>
@@ -4247,6 +4177,46 @@
         </w:drawing>
       </w:r>
     </w:p>
+    <w:p/>
+    <w:p/>
+    <w:p>
+      <w:r>
+        <w:br w:type="page"/>
+      </w:r>
+    </w:p>
+    <w:p/>
+    <w:p>
+      <w:pPr>
+        <w:pStyle w:val="Ttulo2"/>
+      </w:pPr>
+      <w:r>
+        <w:t>Potencialidades e Limitações</w:t>
+      </w:r>
+    </w:p>
+    <w:p>
+      <w:pPr>
+        <w:rPr>
+          <w:sz w:val="28"/>
+          <w:szCs w:val="28"/>
+        </w:rPr>
+      </w:pPr>
+      <w:r>
+        <w:rPr>
+          <w:sz w:val="28"/>
+          <w:szCs w:val="28"/>
+        </w:rPr>
+        <w:t>Potencialidades:</w:t>
+      </w:r>
+    </w:p>
+    <w:p>
+      <w:pPr>
+        <w:rPr>
+          <w:sz w:val="28"/>
+          <w:szCs w:val="28"/>
+        </w:rPr>
+      </w:pPr>
+    </w:p>
+    <w:p/>
     <w:sectPr>
       <w:pgSz w:w="11906" w:h="16838"/>
       <w:pgMar w:top="1417" w:right="1701" w:bottom="1417" w:left="1701" w:header="708" w:footer="708" w:gutter="0"/>
@@ -4258,15 +4228,15 @@
 </file>
 
 <file path=word/numbering.xml><?xml version="1.0" encoding="utf-8"?>
-<w:numbering xmlns:wpc="http://schemas.microsoft.com/office/word/2010/wordprocessingCanvas" xmlns:mc="http://schemas.openxmlformats.org/markup-compatibility/2006" xmlns:o="urn:schemas-microsoft-com:office:office" xmlns:r="http://schemas.openxmlformats.org/officeDocument/2006/relationships" xmlns:m="http://schemas.openxmlformats.org/officeDocument/2006/math" xmlns:v="urn:schemas-microsoft-com:vml" xmlns:wp14="http://schemas.microsoft.com/office/word/2010/wordprocessingDrawing" xmlns:wp="http://schemas.openxmlformats.org/drawingml/2006/wordprocessingDrawing" xmlns:w10="urn:schemas-microsoft-com:office:word" xmlns:w="http://schemas.openxmlformats.org/wordprocessingml/2006/main" xmlns:w14="http://schemas.microsoft.com/office/word/2010/wordml" xmlns:w15="http://schemas.microsoft.com/office/word/2012/wordml" xmlns:wpg="http://schemas.microsoft.com/office/word/2010/wordprocessingGroup" xmlns:wpi="http://schemas.microsoft.com/office/word/2010/wordprocessingInk" xmlns:wne="http://schemas.microsoft.com/office/word/2006/wordml" xmlns:wps="http://schemas.microsoft.com/office/word/2010/wordprocessingShape" mc:Ignorable="w14 w15 wp14">
-  <w:abstractNum w:abstractNumId="0" w15:restartNumberingAfterBreak="0">
+<w:numbering xmlns:ve="http://schemas.openxmlformats.org/markup-compatibility/2006" xmlns:o="urn:schemas-microsoft-com:office:office" xmlns:r="http://schemas.openxmlformats.org/officeDocument/2006/relationships" xmlns:m="http://schemas.openxmlformats.org/officeDocument/2006/math" xmlns:v="urn:schemas-microsoft-com:vml" xmlns:wp="http://schemas.openxmlformats.org/drawingml/2006/wordprocessingDrawing" xmlns:w10="urn:schemas-microsoft-com:office:word" xmlns:w="http://schemas.openxmlformats.org/wordprocessingml/2006/main" xmlns:wne="http://schemas.microsoft.com/office/word/2006/wordml">
+  <w:abstractNum w:abstractNumId="0">
     <w:nsid w:val="04205CEE"/>
     <w:multiLevelType w:val="multilevel"/>
     <w:tmpl w:val="8FE4B07C"/>
     <w:lvl w:ilvl="0">
       <w:start w:val="1"/>
       <w:numFmt w:val="decimal"/>
-      <w:pStyle w:val="Cabealho1"/>
+      <w:pStyle w:val="Ttulo1"/>
       <w:lvlText w:val="%1"/>
       <w:lvlJc w:val="left"/>
       <w:pPr>
@@ -4279,7 +4249,7 @@
     <w:lvl w:ilvl="1">
       <w:start w:val="1"/>
       <w:numFmt w:val="decimal"/>
-      <w:pStyle w:val="Cabealho2"/>
+      <w:pStyle w:val="Ttulo2"/>
       <w:lvlText w:val="%1.%2"/>
       <w:lvlJc w:val="left"/>
       <w:pPr>
@@ -4292,7 +4262,7 @@
     <w:lvl w:ilvl="2">
       <w:start w:val="1"/>
       <w:numFmt w:val="decimal"/>
-      <w:pStyle w:val="Cabealho3"/>
+      <w:pStyle w:val="Ttulo3"/>
       <w:lvlText w:val="%1.%2.%3"/>
       <w:lvlJc w:val="left"/>
       <w:pPr>
@@ -4305,7 +4275,7 @@
     <w:lvl w:ilvl="3">
       <w:start w:val="1"/>
       <w:numFmt w:val="decimal"/>
-      <w:pStyle w:val="Cabealho4"/>
+      <w:pStyle w:val="Ttulo4"/>
       <w:lvlText w:val="%1.%2.%3.%4"/>
       <w:lvlJc w:val="left"/>
       <w:pPr>
@@ -4376,7 +4346,7 @@
       </w:pPr>
     </w:lvl>
   </w:abstractNum>
-  <w:abstractNum w:abstractNumId="1" w15:restartNumberingAfterBreak="0">
+  <w:abstractNum w:abstractNumId="1">
     <w:nsid w:val="06BC0E01"/>
     <w:multiLevelType w:val="hybridMultilevel"/>
     <w:tmpl w:val="F7181D98"/>
@@ -4465,7 +4435,7 @@
       </w:pPr>
     </w:lvl>
   </w:abstractNum>
-  <w:abstractNum w:abstractNumId="2" w15:restartNumberingAfterBreak="0">
+  <w:abstractNum w:abstractNumId="2">
     <w:nsid w:val="0D191E05"/>
     <w:multiLevelType w:val="hybridMultilevel"/>
     <w:tmpl w:val="F7181D98"/>
@@ -4554,7 +4524,7 @@
       </w:pPr>
     </w:lvl>
   </w:abstractNum>
-  <w:abstractNum w:abstractNumId="3" w15:restartNumberingAfterBreak="0">
+  <w:abstractNum w:abstractNumId="3">
     <w:nsid w:val="727F4E1A"/>
     <w:multiLevelType w:val="hybridMultilevel"/>
     <w:tmpl w:val="F7181D98"/>
@@ -4659,7 +4629,7 @@
 </file>
 
 <file path=word/styles.xml><?xml version="1.0" encoding="utf-8"?>
-<w:styles xmlns:mc="http://schemas.openxmlformats.org/markup-compatibility/2006" xmlns:r="http://schemas.openxmlformats.org/officeDocument/2006/relationships" xmlns:w="http://schemas.openxmlformats.org/wordprocessingml/2006/main" xmlns:w14="http://schemas.microsoft.com/office/word/2010/wordml" xmlns:w15="http://schemas.microsoft.com/office/word/2012/wordml" mc:Ignorable="w14 w15">
+<w:styles xmlns:r="http://schemas.openxmlformats.org/officeDocument/2006/relationships" xmlns:w="http://schemas.openxmlformats.org/wordprocessingml/2006/main">
   <w:docDefaults>
     <w:rPrDefault>
       <w:rPr>
@@ -4675,389 +4645,155 @@
       </w:pPr>
     </w:pPrDefault>
   </w:docDefaults>
-  <w:latentStyles w:defLockedState="0" w:defUIPriority="99" w:defSemiHidden="0" w:defUnhideWhenUsed="0" w:defQFormat="0" w:count="371">
-    <w:lsdException w:name="Normal" w:uiPriority="0" w:qFormat="1"/>
-    <w:lsdException w:name="heading 1" w:uiPriority="0" w:qFormat="1"/>
-    <w:lsdException w:name="heading 2" w:semiHidden="1" w:uiPriority="0" w:unhideWhenUsed="1" w:qFormat="1"/>
-    <w:lsdException w:name="heading 3" w:semiHidden="1" w:uiPriority="0" w:unhideWhenUsed="1" w:qFormat="1"/>
-    <w:lsdException w:name="heading 4" w:semiHidden="1" w:uiPriority="0" w:unhideWhenUsed="1" w:qFormat="1"/>
-    <w:lsdException w:name="heading 5" w:semiHidden="1" w:uiPriority="9" w:unhideWhenUsed="1" w:qFormat="1"/>
-    <w:lsdException w:name="heading 6" w:semiHidden="1" w:uiPriority="9" w:unhideWhenUsed="1" w:qFormat="1"/>
-    <w:lsdException w:name="heading 7" w:semiHidden="1" w:uiPriority="9" w:unhideWhenUsed="1" w:qFormat="1"/>
-    <w:lsdException w:name="heading 8" w:semiHidden="1" w:uiPriority="9" w:unhideWhenUsed="1" w:qFormat="1"/>
-    <w:lsdException w:name="heading 9" w:semiHidden="1" w:uiPriority="9" w:unhideWhenUsed="1" w:qFormat="1"/>
-    <w:lsdException w:name="index 1" w:semiHidden="1" w:unhideWhenUsed="1"/>
-    <w:lsdException w:name="index 2" w:semiHidden="1" w:unhideWhenUsed="1"/>
-    <w:lsdException w:name="index 3" w:semiHidden="1" w:unhideWhenUsed="1"/>
-    <w:lsdException w:name="index 4" w:semiHidden="1" w:unhideWhenUsed="1"/>
-    <w:lsdException w:name="index 5" w:semiHidden="1" w:unhideWhenUsed="1"/>
-    <w:lsdException w:name="index 6" w:semiHidden="1" w:unhideWhenUsed="1"/>
-    <w:lsdException w:name="index 7" w:semiHidden="1" w:unhideWhenUsed="1"/>
-    <w:lsdException w:name="index 8" w:semiHidden="1" w:unhideWhenUsed="1"/>
-    <w:lsdException w:name="index 9" w:semiHidden="1" w:unhideWhenUsed="1"/>
-    <w:lsdException w:name="toc 1" w:semiHidden="1" w:uiPriority="39" w:unhideWhenUsed="1"/>
-    <w:lsdException w:name="toc 2" w:semiHidden="1" w:uiPriority="39" w:unhideWhenUsed="1"/>
-    <w:lsdException w:name="toc 3" w:semiHidden="1" w:uiPriority="39" w:unhideWhenUsed="1"/>
-    <w:lsdException w:name="toc 4" w:semiHidden="1" w:uiPriority="39" w:unhideWhenUsed="1"/>
-    <w:lsdException w:name="toc 5" w:semiHidden="1" w:uiPriority="39" w:unhideWhenUsed="1"/>
-    <w:lsdException w:name="toc 6" w:semiHidden="1" w:uiPriority="39" w:unhideWhenUsed="1"/>
-    <w:lsdException w:name="toc 7" w:semiHidden="1" w:uiPriority="39" w:unhideWhenUsed="1"/>
-    <w:lsdException w:name="toc 8" w:semiHidden="1" w:uiPriority="39" w:unhideWhenUsed="1"/>
-    <w:lsdException w:name="toc 9" w:semiHidden="1" w:uiPriority="39" w:unhideWhenUsed="1"/>
-    <w:lsdException w:name="Normal Indent" w:semiHidden="1" w:unhideWhenUsed="1"/>
-    <w:lsdException w:name="footnote text" w:semiHidden="1" w:unhideWhenUsed="1"/>
-    <w:lsdException w:name="annotation text" w:semiHidden="1" w:unhideWhenUsed="1"/>
-    <w:lsdException w:name="header" w:semiHidden="1" w:unhideWhenUsed="1"/>
-    <w:lsdException w:name="footer" w:semiHidden="1" w:unhideWhenUsed="1"/>
-    <w:lsdException w:name="index heading" w:semiHidden="1" w:unhideWhenUsed="1"/>
-    <w:lsdException w:name="caption" w:semiHidden="1" w:uiPriority="35" w:unhideWhenUsed="1" w:qFormat="1"/>
-    <w:lsdException w:name="table of figures" w:semiHidden="1" w:unhideWhenUsed="1"/>
-    <w:lsdException w:name="envelope address" w:semiHidden="1" w:unhideWhenUsed="1"/>
-    <w:lsdException w:name="envelope return" w:semiHidden="1" w:unhideWhenUsed="1"/>
-    <w:lsdException w:name="footnote reference" w:semiHidden="1" w:unhideWhenUsed="1"/>
-    <w:lsdException w:name="annotation reference" w:semiHidden="1" w:unhideWhenUsed="1"/>
-    <w:lsdException w:name="line number" w:semiHidden="1" w:unhideWhenUsed="1"/>
-    <w:lsdException w:name="page number" w:semiHidden="1" w:unhideWhenUsed="1"/>
-    <w:lsdException w:name="endnote reference" w:semiHidden="1" w:unhideWhenUsed="1"/>
-    <w:lsdException w:name="endnote text" w:semiHidden="1" w:unhideWhenUsed="1"/>
-    <w:lsdException w:name="table of authorities" w:semiHidden="1" w:unhideWhenUsed="1"/>
-    <w:lsdException w:name="macro" w:semiHidden="1" w:unhideWhenUsed="1"/>
-    <w:lsdException w:name="toa heading" w:semiHidden="1" w:unhideWhenUsed="1"/>
-    <w:lsdException w:name="List" w:semiHidden="1" w:unhideWhenUsed="1"/>
-    <w:lsdException w:name="List Bullet" w:semiHidden="1" w:unhideWhenUsed="1"/>
-    <w:lsdException w:name="List Number" w:semiHidden="1" w:unhideWhenUsed="1"/>
-    <w:lsdException w:name="List 2" w:semiHidden="1" w:unhideWhenUsed="1"/>
-    <w:lsdException w:name="List 3" w:semiHidden="1" w:unhideWhenUsed="1"/>
-    <w:lsdException w:name="List 4" w:semiHidden="1" w:unhideWhenUsed="1"/>
-    <w:lsdException w:name="List 5" w:semiHidden="1" w:unhideWhenUsed="1"/>
-    <w:lsdException w:name="List Bullet 2" w:semiHidden="1" w:unhideWhenUsed="1"/>
-    <w:lsdException w:name="List Bullet 3" w:semiHidden="1" w:unhideWhenUsed="1"/>
-    <w:lsdException w:name="List Bullet 4" w:semiHidden="1" w:unhideWhenUsed="1"/>
-    <w:lsdException w:name="List Bullet 5" w:semiHidden="1" w:unhideWhenUsed="1"/>
-    <w:lsdException w:name="List Number 2" w:semiHidden="1" w:unhideWhenUsed="1"/>
-    <w:lsdException w:name="List Number 3" w:semiHidden="1" w:unhideWhenUsed="1"/>
-    <w:lsdException w:name="List Number 4" w:semiHidden="1" w:unhideWhenUsed="1"/>
-    <w:lsdException w:name="List Number 5" w:semiHidden="1" w:unhideWhenUsed="1"/>
-    <w:lsdException w:name="Title" w:uiPriority="10" w:qFormat="1"/>
-    <w:lsdException w:name="Closing" w:semiHidden="1" w:unhideWhenUsed="1"/>
-    <w:lsdException w:name="Signature" w:semiHidden="1" w:unhideWhenUsed="1"/>
-    <w:lsdException w:name="Default Paragraph Font" w:semiHidden="1" w:uiPriority="1" w:unhideWhenUsed="1"/>
-    <w:lsdException w:name="Body Text" w:semiHidden="1" w:unhideWhenUsed="1"/>
-    <w:lsdException w:name="Body Text Indent" w:semiHidden="1" w:unhideWhenUsed="1"/>
-    <w:lsdException w:name="List Continue" w:semiHidden="1" w:unhideWhenUsed="1"/>
-    <w:lsdException w:name="List Continue 2" w:semiHidden="1" w:unhideWhenUsed="1"/>
-    <w:lsdException w:name="List Continue 3" w:semiHidden="1" w:unhideWhenUsed="1"/>
-    <w:lsdException w:name="List Continue 4" w:semiHidden="1" w:unhideWhenUsed="1"/>
-    <w:lsdException w:name="List Continue 5" w:semiHidden="1" w:unhideWhenUsed="1"/>
-    <w:lsdException w:name="Message Header" w:semiHidden="1" w:unhideWhenUsed="1"/>
-    <w:lsdException w:name="Subtitle" w:uiPriority="11" w:qFormat="1"/>
-    <w:lsdException w:name="Salutation" w:semiHidden="1" w:unhideWhenUsed="1"/>
-    <w:lsdException w:name="Date" w:semiHidden="1" w:unhideWhenUsed="1"/>
-    <w:lsdException w:name="Body Text First Indent" w:semiHidden="1" w:unhideWhenUsed="1"/>
-    <w:lsdException w:name="Body Text First Indent 2" w:semiHidden="1" w:unhideWhenUsed="1"/>
-    <w:lsdException w:name="Note Heading" w:semiHidden="1" w:unhideWhenUsed="1"/>
-    <w:lsdException w:name="Body Text 2" w:semiHidden="1" w:unhideWhenUsed="1"/>
-    <w:lsdException w:name="Body Text 3" w:semiHidden="1" w:unhideWhenUsed="1"/>
-    <w:lsdException w:name="Body Text Indent 2" w:semiHidden="1" w:unhideWhenUsed="1"/>
-    <w:lsdException w:name="Body Text Indent 3" w:semiHidden="1" w:unhideWhenUsed="1"/>
-    <w:lsdException w:name="Block Text" w:semiHidden="1" w:unhideWhenUsed="1"/>
-    <w:lsdException w:name="Hyperlink" w:semiHidden="1" w:unhideWhenUsed="1"/>
-    <w:lsdException w:name="FollowedHyperlink" w:semiHidden="1" w:unhideWhenUsed="1"/>
-    <w:lsdException w:name="Strong" w:uiPriority="22" w:qFormat="1"/>
-    <w:lsdException w:name="Emphasis" w:uiPriority="20" w:qFormat="1"/>
-    <w:lsdException w:name="Document Map" w:semiHidden="1" w:unhideWhenUsed="1"/>
-    <w:lsdException w:name="Plain Text" w:semiHidden="1" w:unhideWhenUsed="1"/>
-    <w:lsdException w:name="E-mail Signature" w:semiHidden="1" w:unhideWhenUsed="1"/>
-    <w:lsdException w:name="HTML Top of Form" w:semiHidden="1" w:unhideWhenUsed="1"/>
-    <w:lsdException w:name="HTML Bottom of Form" w:semiHidden="1" w:unhideWhenUsed="1"/>
-    <w:lsdException w:name="Normal (Web)" w:semiHidden="1" w:unhideWhenUsed="1"/>
-    <w:lsdException w:name="HTML Acronym" w:semiHidden="1" w:unhideWhenUsed="1"/>
-    <w:lsdException w:name="HTML Address" w:semiHidden="1" w:unhideWhenUsed="1"/>
-    <w:lsdException w:name="HTML Cite" w:semiHidden="1" w:unhideWhenUsed="1"/>
-    <w:lsdException w:name="HTML Code" w:semiHidden="1" w:unhideWhenUsed="1"/>
-    <w:lsdException w:name="HTML Definition" w:semiHidden="1" w:unhideWhenUsed="1"/>
-    <w:lsdException w:name="HTML Keyboard" w:semiHidden="1" w:unhideWhenUsed="1"/>
-    <w:lsdException w:name="HTML Preformatted" w:semiHidden="1" w:unhideWhenUsed="1"/>
-    <w:lsdException w:name="HTML Sample" w:semiHidden="1" w:unhideWhenUsed="1"/>
-    <w:lsdException w:name="HTML Typewriter" w:semiHidden="1" w:unhideWhenUsed="1"/>
-    <w:lsdException w:name="HTML Variable" w:semiHidden="1" w:unhideWhenUsed="1"/>
-    <w:lsdException w:name="Normal Table" w:semiHidden="1" w:unhideWhenUsed="1"/>
-    <w:lsdException w:name="annotation subject" w:semiHidden="1" w:unhideWhenUsed="1"/>
-    <w:lsdException w:name="No List" w:semiHidden="1" w:unhideWhenUsed="1"/>
-    <w:lsdException w:name="Outline List 1" w:semiHidden="1" w:unhideWhenUsed="1"/>
-    <w:lsdException w:name="Outline List 2" w:semiHidden="1" w:unhideWhenUsed="1"/>
-    <w:lsdException w:name="Outline List 3" w:semiHidden="1" w:unhideWhenUsed="1"/>
-    <w:lsdException w:name="Table Simple 1" w:semiHidden="1" w:unhideWhenUsed="1"/>
-    <w:lsdException w:name="Table Simple 2" w:semiHidden="1" w:unhideWhenUsed="1"/>
-    <w:lsdException w:name="Table Simple 3" w:semiHidden="1" w:unhideWhenUsed="1"/>
-    <w:lsdException w:name="Table Classic 1" w:semiHidden="1" w:unhideWhenUsed="1"/>
-    <w:lsdException w:name="Table Classic 2" w:semiHidden="1" w:unhideWhenUsed="1"/>
-    <w:lsdException w:name="Table Classic 3" w:semiHidden="1" w:unhideWhenUsed="1"/>
-    <w:lsdException w:name="Table Classic 4" w:semiHidden="1" w:unhideWhenUsed="1"/>
-    <w:lsdException w:name="Table Colorful 1" w:semiHidden="1" w:unhideWhenUsed="1"/>
-    <w:lsdException w:name="Table Colorful 2" w:semiHidden="1" w:unhideWhenUsed="1"/>
-    <w:lsdException w:name="Table Colorful 3" w:semiHidden="1" w:unhideWhenUsed="1"/>
-    <w:lsdException w:name="Table Columns 1" w:semiHidden="1" w:unhideWhenUsed="1"/>
-    <w:lsdException w:name="Table Columns 2" w:semiHidden="1" w:unhideWhenUsed="1"/>
-    <w:lsdException w:name="Table Columns 3" w:semiHidden="1" w:unhideWhenUsed="1"/>
-    <w:lsdException w:name="Table Columns 4" w:semiHidden="1" w:unhideWhenUsed="1"/>
-    <w:lsdException w:name="Table Columns 5" w:semiHidden="1" w:unhideWhenUsed="1"/>
-    <w:lsdException w:name="Table Grid 1" w:semiHidden="1" w:unhideWhenUsed="1"/>
-    <w:lsdException w:name="Table Grid 2" w:semiHidden="1" w:unhideWhenUsed="1"/>
-    <w:lsdException w:name="Table Grid 3" w:semiHidden="1" w:unhideWhenUsed="1"/>
-    <w:lsdException w:name="Table Grid 4" w:semiHidden="1" w:unhideWhenUsed="1"/>
-    <w:lsdException w:name="Table Grid 5" w:semiHidden="1" w:unhideWhenUsed="1"/>
-    <w:lsdException w:name="Table Grid 6" w:semiHidden="1" w:unhideWhenUsed="1"/>
-    <w:lsdException w:name="Table Grid 7" w:semiHidden="1" w:unhideWhenUsed="1"/>
-    <w:lsdException w:name="Table Grid 8" w:semiHidden="1" w:unhideWhenUsed="1"/>
-    <w:lsdException w:name="Table List 1" w:semiHidden="1" w:unhideWhenUsed="1"/>
-    <w:lsdException w:name="Table List 2" w:semiHidden="1" w:unhideWhenUsed="1"/>
-    <w:lsdException w:name="Table List 3" w:semiHidden="1" w:unhideWhenUsed="1"/>
-    <w:lsdException w:name="Table List 4" w:semiHidden="1" w:unhideWhenUsed="1"/>
-    <w:lsdException w:name="Table List 5" w:semiHidden="1" w:unhideWhenUsed="1"/>
-    <w:lsdException w:name="Table List 6" w:semiHidden="1" w:unhideWhenUsed="1"/>
-    <w:lsdException w:name="Table List 7" w:semiHidden="1" w:unhideWhenUsed="1"/>
-    <w:lsdException w:name="Table List 8" w:semiHidden="1" w:unhideWhenUsed="1"/>
-    <w:lsdException w:name="Table 3D effects 1" w:semiHidden="1" w:unhideWhenUsed="1"/>
-    <w:lsdException w:name="Table 3D effects 2" w:semiHidden="1" w:unhideWhenUsed="1"/>
-    <w:lsdException w:name="Table 3D effects 3" w:semiHidden="1" w:unhideWhenUsed="1"/>
-    <w:lsdException w:name="Table Contemporary" w:semiHidden="1" w:unhideWhenUsed="1"/>
-    <w:lsdException w:name="Table Elegant" w:semiHidden="1" w:unhideWhenUsed="1"/>
-    <w:lsdException w:name="Table Professional" w:semiHidden="1" w:unhideWhenUsed="1"/>
-    <w:lsdException w:name="Table Subtle 1" w:semiHidden="1" w:unhideWhenUsed="1"/>
-    <w:lsdException w:name="Table Subtle 2" w:semiHidden="1" w:unhideWhenUsed="1"/>
-    <w:lsdException w:name="Table Web 1" w:semiHidden="1" w:unhideWhenUsed="1"/>
-    <w:lsdException w:name="Table Web 2" w:semiHidden="1" w:unhideWhenUsed="1"/>
-    <w:lsdException w:name="Table Web 3" w:semiHidden="1" w:unhideWhenUsed="1"/>
-    <w:lsdException w:name="Balloon Text" w:semiHidden="1" w:unhideWhenUsed="1"/>
-    <w:lsdException w:name="Table Grid" w:uiPriority="59"/>
-    <w:lsdException w:name="Table Theme" w:semiHidden="1" w:unhideWhenUsed="1"/>
-    <w:lsdException w:name="Placeholder Text" w:semiHidden="1"/>
-    <w:lsdException w:name="No Spacing" w:uiPriority="1" w:qFormat="1"/>
-    <w:lsdException w:name="Light Shading" w:uiPriority="60"/>
-    <w:lsdException w:name="Light List" w:uiPriority="61"/>
-    <w:lsdException w:name="Light Grid" w:uiPriority="62"/>
-    <w:lsdException w:name="Medium Shading 1" w:uiPriority="63"/>
-    <w:lsdException w:name="Medium Shading 2" w:uiPriority="64"/>
-    <w:lsdException w:name="Medium List 1" w:uiPriority="65"/>
-    <w:lsdException w:name="Medium List 2" w:uiPriority="66"/>
-    <w:lsdException w:name="Medium Grid 1" w:uiPriority="67"/>
-    <w:lsdException w:name="Medium Grid 2" w:uiPriority="68"/>
-    <w:lsdException w:name="Medium Grid 3" w:uiPriority="69"/>
-    <w:lsdException w:name="Dark List" w:uiPriority="70"/>
-    <w:lsdException w:name="Colorful Shading" w:uiPriority="71"/>
-    <w:lsdException w:name="Colorful List" w:uiPriority="72"/>
-    <w:lsdException w:name="Colorful Grid" w:uiPriority="73"/>
-    <w:lsdException w:name="Light Shading Accent 1" w:uiPriority="60"/>
-    <w:lsdException w:name="Light List Accent 1" w:uiPriority="61"/>
-    <w:lsdException w:name="Light Grid Accent 1" w:uiPriority="62"/>
-    <w:lsdException w:name="Medium Shading 1 Accent 1" w:uiPriority="63"/>
-    <w:lsdException w:name="Medium Shading 2 Accent 1" w:uiPriority="64"/>
-    <w:lsdException w:name="Medium List 1 Accent 1" w:uiPriority="65"/>
-    <w:lsdException w:name="Revision" w:semiHidden="1"/>
-    <w:lsdException w:name="List Paragraph" w:uiPriority="34" w:qFormat="1"/>
-    <w:lsdException w:name="Quote" w:uiPriority="29" w:qFormat="1"/>
-    <w:lsdException w:name="Intense Quote" w:uiPriority="30" w:qFormat="1"/>
-    <w:lsdException w:name="Medium List 2 Accent 1" w:uiPriority="66"/>
-    <w:lsdException w:name="Medium Grid 1 Accent 1" w:uiPriority="67"/>
-    <w:lsdException w:name="Medium Grid 2 Accent 1" w:uiPriority="68"/>
-    <w:lsdException w:name="Medium Grid 3 Accent 1" w:uiPriority="69"/>
-    <w:lsdException w:name="Dark List Accent 1" w:uiPriority="70"/>
-    <w:lsdException w:name="Colorful Shading Accent 1" w:uiPriority="71"/>
-    <w:lsdException w:name="Colorful List Accent 1" w:uiPriority="72"/>
-    <w:lsdException w:name="Colorful Grid Accent 1" w:uiPriority="73"/>
-    <w:lsdException w:name="Light Shading Accent 2" w:uiPriority="60"/>
-    <w:lsdException w:name="Light List Accent 2" w:uiPriority="61"/>
-    <w:lsdException w:name="Light Grid Accent 2" w:uiPriority="62"/>
-    <w:lsdException w:name="Medium Shading 1 Accent 2" w:uiPriority="63"/>
-    <w:lsdException w:name="Medium Shading 2 Accent 2" w:uiPriority="64"/>
-    <w:lsdException w:name="Medium List 1 Accent 2" w:uiPriority="65"/>
-    <w:lsdException w:name="Medium List 2 Accent 2" w:uiPriority="66"/>
-    <w:lsdException w:name="Medium Grid 1 Accent 2" w:uiPriority="67"/>
-    <w:lsdException w:name="Medium Grid 2 Accent 2" w:uiPriority="68"/>
-    <w:lsdException w:name="Medium Grid 3 Accent 2" w:uiPriority="69"/>
-    <w:lsdException w:name="Dark List Accent 2" w:uiPriority="70"/>
-    <w:lsdException w:name="Colorful Shading Accent 2" w:uiPriority="71"/>
-    <w:lsdException w:name="Colorful List Accent 2" w:uiPriority="72"/>
-    <w:lsdException w:name="Colorful Grid Accent 2" w:uiPriority="73"/>
-    <w:lsdException w:name="Light Shading Accent 3" w:uiPriority="60"/>
-    <w:lsdException w:name="Light List Accent 3" w:uiPriority="61"/>
-    <w:lsdException w:name="Light Grid Accent 3" w:uiPriority="62"/>
-    <w:lsdException w:name="Medium Shading 1 Accent 3" w:uiPriority="63"/>
-    <w:lsdException w:name="Medium Shading 2 Accent 3" w:uiPriority="64"/>
-    <w:lsdException w:name="Medium List 1 Accent 3" w:uiPriority="65"/>
-    <w:lsdException w:name="Medium List 2 Accent 3" w:uiPriority="66"/>
-    <w:lsdException w:name="Medium Grid 1 Accent 3" w:uiPriority="67"/>
-    <w:lsdException w:name="Medium Grid 2 Accent 3" w:uiPriority="68"/>
-    <w:lsdException w:name="Medium Grid 3 Accent 3" w:uiPriority="69"/>
-    <w:lsdException w:name="Dark List Accent 3" w:uiPriority="70"/>
-    <w:lsdException w:name="Colorful Shading Accent 3" w:uiPriority="71"/>
-    <w:lsdException w:name="Colorful List Accent 3" w:uiPriority="72"/>
-    <w:lsdException w:name="Colorful Grid Accent 3" w:uiPriority="73"/>
-    <w:lsdException w:name="Light Shading Accent 4" w:uiPriority="60"/>
-    <w:lsdException w:name="Light List Accent 4" w:uiPriority="61"/>
-    <w:lsdException w:name="Light Grid Accent 4" w:uiPriority="62"/>
-    <w:lsdException w:name="Medium Shading 1 Accent 4" w:uiPriority="63"/>
-    <w:lsdException w:name="Medium Shading 2 Accent 4" w:uiPriority="64"/>
-    <w:lsdException w:name="Medium List 1 Accent 4" w:uiPriority="65"/>
-    <w:lsdException w:name="Medium List 2 Accent 4" w:uiPriority="66"/>
-    <w:lsdException w:name="Medium Grid 1 Accent 4" w:uiPriority="67"/>
-    <w:lsdException w:name="Medium Grid 2 Accent 4" w:uiPriority="68"/>
-    <w:lsdException w:name="Medium Grid 3 Accent 4" w:uiPriority="69"/>
-    <w:lsdException w:name="Dark List Accent 4" w:uiPriority="70"/>
-    <w:lsdException w:name="Colorful Shading Accent 4" w:uiPriority="71"/>
-    <w:lsdException w:name="Colorful List Accent 4" w:uiPriority="72"/>
-    <w:lsdException w:name="Colorful Grid Accent 4" w:uiPriority="73"/>
-    <w:lsdException w:name="Light Shading Accent 5" w:uiPriority="60"/>
-    <w:lsdException w:name="Light List Accent 5" w:uiPriority="61"/>
-    <w:lsdException w:name="Light Grid Accent 5" w:uiPriority="62"/>
-    <w:lsdException w:name="Medium Shading 1 Accent 5" w:uiPriority="63"/>
-    <w:lsdException w:name="Medium Shading 2 Accent 5" w:uiPriority="64"/>
-    <w:lsdException w:name="Medium List 1 Accent 5" w:uiPriority="65"/>
-    <w:lsdException w:name="Medium List 2 Accent 5" w:uiPriority="66"/>
-    <w:lsdException w:name="Medium Grid 1 Accent 5" w:uiPriority="67"/>
-    <w:lsdException w:name="Medium Grid 2 Accent 5" w:uiPriority="68"/>
-    <w:lsdException w:name="Medium Grid 3 Accent 5" w:uiPriority="69"/>
-    <w:lsdException w:name="Dark List Accent 5" w:uiPriority="70"/>
-    <w:lsdException w:name="Colorful Shading Accent 5" w:uiPriority="71"/>
-    <w:lsdException w:name="Colorful List Accent 5" w:uiPriority="72"/>
-    <w:lsdException w:name="Colorful Grid Accent 5" w:uiPriority="73"/>
-    <w:lsdException w:name="Light Shading Accent 6" w:uiPriority="60"/>
-    <w:lsdException w:name="Light List Accent 6" w:uiPriority="61"/>
-    <w:lsdException w:name="Light Grid Accent 6" w:uiPriority="62"/>
-    <w:lsdException w:name="Medium Shading 1 Accent 6" w:uiPriority="63"/>
-    <w:lsdException w:name="Medium Shading 2 Accent 6" w:uiPriority="64"/>
-    <w:lsdException w:name="Medium List 1 Accent 6" w:uiPriority="65"/>
-    <w:lsdException w:name="Medium List 2 Accent 6" w:uiPriority="66"/>
-    <w:lsdException w:name="Medium Grid 1 Accent 6" w:uiPriority="67"/>
-    <w:lsdException w:name="Medium Grid 2 Accent 6" w:uiPriority="68"/>
-    <w:lsdException w:name="Medium Grid 3 Accent 6" w:uiPriority="69"/>
-    <w:lsdException w:name="Dark List Accent 6" w:uiPriority="70"/>
-    <w:lsdException w:name="Colorful Shading Accent 6" w:uiPriority="71"/>
-    <w:lsdException w:name="Colorful List Accent 6" w:uiPriority="72"/>
-    <w:lsdException w:name="Colorful Grid Accent 6" w:uiPriority="73"/>
-    <w:lsdException w:name="Subtle Emphasis" w:uiPriority="19" w:qFormat="1"/>
-    <w:lsdException w:name="Intense Emphasis" w:uiPriority="21" w:qFormat="1"/>
-    <w:lsdException w:name="Subtle Reference" w:uiPriority="31" w:qFormat="1"/>
-    <w:lsdException w:name="Intense Reference" w:uiPriority="32" w:qFormat="1"/>
-    <w:lsdException w:name="Book Title" w:uiPriority="33" w:qFormat="1"/>
-    <w:lsdException w:name="Bibliography" w:semiHidden="1" w:uiPriority="37" w:unhideWhenUsed="1"/>
-    <w:lsdException w:name="TOC Heading" w:semiHidden="1" w:uiPriority="39" w:unhideWhenUsed="1" w:qFormat="1"/>
-    <w:lsdException w:name="Plain Table 1" w:uiPriority="41"/>
-    <w:lsdException w:name="Plain Table 2" w:uiPriority="42"/>
-    <w:lsdException w:name="Plain Table 3" w:uiPriority="43"/>
-    <w:lsdException w:name="Plain Table 4" w:uiPriority="44"/>
-    <w:lsdException w:name="Plain Table 5" w:uiPriority="45"/>
-    <w:lsdException w:name="Grid Table Light" w:uiPriority="40"/>
-    <w:lsdException w:name="Grid Table 1 Light" w:uiPriority="46"/>
-    <w:lsdException w:name="Grid Table 2" w:uiPriority="47"/>
-    <w:lsdException w:name="Grid Table 3" w:uiPriority="48"/>
-    <w:lsdException w:name="Grid Table 4" w:uiPriority="49"/>
-    <w:lsdException w:name="Grid Table 5 Dark" w:uiPriority="50"/>
-    <w:lsdException w:name="Grid Table 6 Colorful" w:uiPriority="51"/>
-    <w:lsdException w:name="Grid Table 7 Colorful" w:uiPriority="52"/>
-    <w:lsdException w:name="Grid Table 1 Light Accent 1" w:uiPriority="46"/>
-    <w:lsdException w:name="Grid Table 2 Accent 1" w:uiPriority="47"/>
-    <w:lsdException w:name="Grid Table 3 Accent 1" w:uiPriority="48"/>
-    <w:lsdException w:name="Grid Table 4 Accent 1" w:uiPriority="49"/>
-    <w:lsdException w:name="Grid Table 5 Dark Accent 1" w:uiPriority="50"/>
-    <w:lsdException w:name="Grid Table 6 Colorful Accent 1" w:uiPriority="51"/>
-    <w:lsdException w:name="Grid Table 7 Colorful Accent 1" w:uiPriority="52"/>
-    <w:lsdException w:name="Grid Table 1 Light Accent 2" w:uiPriority="46"/>
-    <w:lsdException w:name="Grid Table 2 Accent 2" w:uiPriority="47"/>
-    <w:lsdException w:name="Grid Table 3 Accent 2" w:uiPriority="48"/>
-    <w:lsdException w:name="Grid Table 4 Accent 2" w:uiPriority="49"/>
-    <w:lsdException w:name="Grid Table 5 Dark Accent 2" w:uiPriority="50"/>
-    <w:lsdException w:name="Grid Table 6 Colorful Accent 2" w:uiPriority="51"/>
-    <w:lsdException w:name="Grid Table 7 Colorful Accent 2" w:uiPriority="52"/>
-    <w:lsdException w:name="Grid Table 1 Light Accent 3" w:uiPriority="46"/>
-    <w:lsdException w:name="Grid Table 2 Accent 3" w:uiPriority="47"/>
-    <w:lsdException w:name="Grid Table 3 Accent 3" w:uiPriority="48"/>
-    <w:lsdException w:name="Grid Table 4 Accent 3" w:uiPriority="49"/>
-    <w:lsdException w:name="Grid Table 5 Dark Accent 3" w:uiPriority="50"/>
-    <w:lsdException w:name="Grid Table 6 Colorful Accent 3" w:uiPriority="51"/>
-    <w:lsdException w:name="Grid Table 7 Colorful Accent 3" w:uiPriority="52"/>
-    <w:lsdException w:name="Grid Table 1 Light Accent 4" w:uiPriority="46"/>
-    <w:lsdException w:name="Grid Table 2 Accent 4" w:uiPriority="47"/>
-    <w:lsdException w:name="Grid Table 3 Accent 4" w:uiPriority="48"/>
-    <w:lsdException w:name="Grid Table 4 Accent 4" w:uiPriority="49"/>
-    <w:lsdException w:name="Grid Table 5 Dark Accent 4" w:uiPriority="50"/>
-    <w:lsdException w:name="Grid Table 6 Colorful Accent 4" w:uiPriority="51"/>
-    <w:lsdException w:name="Grid Table 7 Colorful Accent 4" w:uiPriority="52"/>
-    <w:lsdException w:name="Grid Table 1 Light Accent 5" w:uiPriority="46"/>
-    <w:lsdException w:name="Grid Table 2 Accent 5" w:uiPriority="47"/>
-    <w:lsdException w:name="Grid Table 3 Accent 5" w:uiPriority="48"/>
-    <w:lsdException w:name="Grid Table 4 Accent 5" w:uiPriority="49"/>
-    <w:lsdException w:name="Grid Table 5 Dark Accent 5" w:uiPriority="50"/>
-    <w:lsdException w:name="Grid Table 6 Colorful Accent 5" w:uiPriority="51"/>
-    <w:lsdException w:name="Grid Table 7 Colorful Accent 5" w:uiPriority="52"/>
-    <w:lsdException w:name="Grid Table 1 Light Accent 6" w:uiPriority="46"/>
-    <w:lsdException w:name="Grid Table 2 Accent 6" w:uiPriority="47"/>
-    <w:lsdException w:name="Grid Table 3 Accent 6" w:uiPriority="48"/>
-    <w:lsdException w:name="Grid Table 4 Accent 6" w:uiPriority="49"/>
-    <w:lsdException w:name="Grid Table 5 Dark Accent 6" w:uiPriority="50"/>
-    <w:lsdException w:name="Grid Table 6 Colorful Accent 6" w:uiPriority="51"/>
-    <w:lsdException w:name="Grid Table 7 Colorful Accent 6" w:uiPriority="52"/>
-    <w:lsdException w:name="List Table 1 Light" w:uiPriority="46"/>
-    <w:lsdException w:name="List Table 2" w:uiPriority="47"/>
-    <w:lsdException w:name="List Table 3" w:uiPriority="48"/>
-    <w:lsdException w:name="List Table 4" w:uiPriority="49"/>
-    <w:lsdException w:name="List Table 5 Dark" w:uiPriority="50"/>
-    <w:lsdException w:name="List Table 6 Colorful" w:uiPriority="51"/>
-    <w:lsdException w:name="List Table 7 Colorful" w:uiPriority="52"/>
-    <w:lsdException w:name="List Table 1 Light Accent 1" w:uiPriority="46"/>
-    <w:lsdException w:name="List Table 2 Accent 1" w:uiPriority="47"/>
-    <w:lsdException w:name="List Table 3 Accent 1" w:uiPriority="48"/>
-    <w:lsdException w:name="List Table 4 Accent 1" w:uiPriority="49"/>
-    <w:lsdException w:name="List Table 5 Dark Accent 1" w:uiPriority="50"/>
-    <w:lsdException w:name="List Table 6 Colorful Accent 1" w:uiPriority="51"/>
-    <w:lsdException w:name="List Table 7 Colorful Accent 1" w:uiPriority="52"/>
-    <w:lsdException w:name="List Table 1 Light Accent 2" w:uiPriority="46"/>
-    <w:lsdException w:name="List Table 2 Accent 2" w:uiPriority="47"/>
-    <w:lsdException w:name="List Table 3 Accent 2" w:uiPriority="48"/>
-    <w:lsdException w:name="List Table 4 Accent 2" w:uiPriority="49"/>
-    <w:lsdException w:name="List Table 5 Dark Accent 2" w:uiPriority="50"/>
-    <w:lsdException w:name="List Table 6 Colorful Accent 2" w:uiPriority="51"/>
-    <w:lsdException w:name="List Table 7 Colorful Accent 2" w:uiPriority="52"/>
-    <w:lsdException w:name="List Table 1 Light Accent 3" w:uiPriority="46"/>
-    <w:lsdException w:name="List Table 2 Accent 3" w:uiPriority="47"/>
-    <w:lsdException w:name="List Table 3 Accent 3" w:uiPriority="48"/>
-    <w:lsdException w:name="List Table 4 Accent 3" w:uiPriority="49"/>
-    <w:lsdException w:name="List Table 5 Dark Accent 3" w:uiPriority="50"/>
-    <w:lsdException w:name="List Table 6 Colorful Accent 3" w:uiPriority="51"/>
-    <w:lsdException w:name="List Table 7 Colorful Accent 3" w:uiPriority="52"/>
-    <w:lsdException w:name="List Table 1 Light Accent 4" w:uiPriority="46"/>
-    <w:lsdException w:name="List Table 2 Accent 4" w:uiPriority="47"/>
-    <w:lsdException w:name="List Table 3 Accent 4" w:uiPriority="48"/>
-    <w:lsdException w:name="List Table 4 Accent 4" w:uiPriority="49"/>
-    <w:lsdException w:name="List Table 5 Dark Accent 4" w:uiPriority="50"/>
-    <w:lsdException w:name="List Table 6 Colorful Accent 4" w:uiPriority="51"/>
-    <w:lsdException w:name="List Table 7 Colorful Accent 4" w:uiPriority="52"/>
-    <w:lsdException w:name="List Table 1 Light Accent 5" w:uiPriority="46"/>
-    <w:lsdException w:name="List Table 2 Accent 5" w:uiPriority="47"/>
-    <w:lsdException w:name="List Table 3 Accent 5" w:uiPriority="48"/>
-    <w:lsdException w:name="List Table 4 Accent 5" w:uiPriority="49"/>
-    <w:lsdException w:name="List Table 5 Dark Accent 5" w:uiPriority="50"/>
-    <w:lsdException w:name="List Table 6 Colorful Accent 5" w:uiPriority="51"/>
-    <w:lsdException w:name="List Table 7 Colorful Accent 5" w:uiPriority="52"/>
-    <w:lsdException w:name="List Table 1 Light Accent 6" w:uiPriority="46"/>
-    <w:lsdException w:name="List Table 2 Accent 6" w:uiPriority="47"/>
-    <w:lsdException w:name="List Table 3 Accent 6" w:uiPriority="48"/>
-    <w:lsdException w:name="List Table 4 Accent 6" w:uiPriority="49"/>
-    <w:lsdException w:name="List Table 5 Dark Accent 6" w:uiPriority="50"/>
-    <w:lsdException w:name="List Table 6 Colorful Accent 6" w:uiPriority="51"/>
-    <w:lsdException w:name="List Table 7 Colorful Accent 6" w:uiPriority="52"/>
+  <w:latentStyles w:defLockedState="0" w:defUIPriority="99" w:defSemiHidden="1" w:defUnhideWhenUsed="1" w:defQFormat="0" w:count="267">
+    <w:lsdException w:name="Normal" w:semiHidden="0" w:uiPriority="0" w:unhideWhenUsed="0" w:qFormat="1"/>
+    <w:lsdException w:name="heading 1" w:semiHidden="0" w:uiPriority="0" w:unhideWhenUsed="0" w:qFormat="1"/>
+    <w:lsdException w:name="heading 2" w:uiPriority="0" w:qFormat="1"/>
+    <w:lsdException w:name="heading 3" w:uiPriority="0" w:qFormat="1"/>
+    <w:lsdException w:name="heading 4" w:uiPriority="0" w:qFormat="1"/>
+    <w:lsdException w:name="heading 5" w:uiPriority="9" w:qFormat="1"/>
+    <w:lsdException w:name="heading 6" w:uiPriority="9" w:qFormat="1"/>
+    <w:lsdException w:name="heading 7" w:uiPriority="9" w:qFormat="1"/>
+    <w:lsdException w:name="heading 8" w:uiPriority="9" w:qFormat="1"/>
+    <w:lsdException w:name="heading 9" w:uiPriority="9" w:qFormat="1"/>
+    <w:lsdException w:name="toc 1" w:uiPriority="39"/>
+    <w:lsdException w:name="toc 2" w:uiPriority="39"/>
+    <w:lsdException w:name="toc 3" w:uiPriority="39"/>
+    <w:lsdException w:name="toc 4" w:uiPriority="39"/>
+    <w:lsdException w:name="toc 5" w:uiPriority="39"/>
+    <w:lsdException w:name="toc 6" w:uiPriority="39"/>
+    <w:lsdException w:name="toc 7" w:uiPriority="39"/>
+    <w:lsdException w:name="toc 8" w:uiPriority="39"/>
+    <w:lsdException w:name="toc 9" w:uiPriority="39"/>
+    <w:lsdException w:name="caption" w:uiPriority="35" w:qFormat="1"/>
+    <w:lsdException w:name="Title" w:semiHidden="0" w:uiPriority="10" w:unhideWhenUsed="0" w:qFormat="1"/>
+    <w:lsdException w:name="Default Paragraph Font" w:uiPriority="1"/>
+    <w:lsdException w:name="Subtitle" w:semiHidden="0" w:uiPriority="11" w:unhideWhenUsed="0" w:qFormat="1"/>
+    <w:lsdException w:name="Strong" w:semiHidden="0" w:uiPriority="22" w:unhideWhenUsed="0" w:qFormat="1"/>
+    <w:lsdException w:name="Emphasis" w:semiHidden="0" w:uiPriority="20" w:unhideWhenUsed="0" w:qFormat="1"/>
+    <w:lsdException w:name="Table Grid" w:semiHidden="0" w:uiPriority="59" w:unhideWhenUsed="0"/>
+    <w:lsdException w:name="Placeholder Text" w:unhideWhenUsed="0"/>
+    <w:lsdException w:name="No Spacing" w:semiHidden="0" w:uiPriority="1" w:unhideWhenUsed="0" w:qFormat="1"/>
+    <w:lsdException w:name="Light Shading" w:semiHidden="0" w:uiPriority="60" w:unhideWhenUsed="0"/>
+    <w:lsdException w:name="Light List" w:semiHidden="0" w:uiPriority="61" w:unhideWhenUsed="0"/>
+    <w:lsdException w:name="Light Grid" w:semiHidden="0" w:uiPriority="62" w:unhideWhenUsed="0"/>
+    <w:lsdException w:name="Medium Shading 1" w:semiHidden="0" w:uiPriority="63" w:unhideWhenUsed="0"/>
+    <w:lsdException w:name="Medium Shading 2" w:semiHidden="0" w:uiPriority="64" w:unhideWhenUsed="0"/>
+    <w:lsdException w:name="Medium List 1" w:semiHidden="0" w:uiPriority="65" w:unhideWhenUsed="0"/>
+    <w:lsdException w:name="Medium List 2" w:semiHidden="0" w:uiPriority="66" w:unhideWhenUsed="0"/>
+    <w:lsdException w:name="Medium Grid 1" w:semiHidden="0" w:uiPriority="67" w:unhideWhenUsed="0"/>
+    <w:lsdException w:name="Medium Grid 2" w:semiHidden="0" w:uiPriority="68" w:unhideWhenUsed="0"/>
+    <w:lsdException w:name="Medium Grid 3" w:semiHidden="0" w:uiPriority="69" w:unhideWhenUsed="0"/>
+    <w:lsdException w:name="Dark List" w:semiHidden="0" w:uiPriority="70" w:unhideWhenUsed="0"/>
+    <w:lsdException w:name="Colorful Shading" w:semiHidden="0" w:uiPriority="71" w:unhideWhenUsed="0"/>
+    <w:lsdException w:name="Colorful List" w:semiHidden="0" w:uiPriority="72" w:unhideWhenUsed="0"/>
+    <w:lsdException w:name="Colorful Grid" w:semiHidden="0" w:uiPriority="73" w:unhideWhenUsed="0"/>
+    <w:lsdException w:name="Light Shading Accent 1" w:semiHidden="0" w:uiPriority="60" w:unhideWhenUsed="0"/>
+    <w:lsdException w:name="Light List Accent 1" w:semiHidden="0" w:uiPriority="61" w:unhideWhenUsed="0"/>
+    <w:lsdException w:name="Light Grid Accent 1" w:semiHidden="0" w:uiPriority="62" w:unhideWhenUsed="0"/>
+    <w:lsdException w:name="Medium Shading 1 Accent 1" w:semiHidden="0" w:uiPriority="63" w:unhideWhenUsed="0"/>
+    <w:lsdException w:name="Medium Shading 2 Accent 1" w:semiHidden="0" w:uiPriority="64" w:unhideWhenUsed="0"/>
+    <w:lsdException w:name="Medium List 1 Accent 1" w:semiHidden="0" w:uiPriority="65" w:unhideWhenUsed="0"/>
+    <w:lsdException w:name="Revision" w:unhideWhenUsed="0"/>
+    <w:lsdException w:name="List Paragraph" w:semiHidden="0" w:uiPriority="34" w:unhideWhenUsed="0" w:qFormat="1"/>
+    <w:lsdException w:name="Quote" w:semiHidden="0" w:uiPriority="29" w:unhideWhenUsed="0" w:qFormat="1"/>
+    <w:lsdException w:name="Intense Quote" w:semiHidden="0" w:uiPriority="30" w:unhideWhenUsed="0" w:qFormat="1"/>
+    <w:lsdException w:name="Medium List 2 Accent 1" w:semiHidden="0" w:uiPriority="66" w:unhideWhenUsed="0"/>
+    <w:lsdException w:name="Medium Grid 1 Accent 1" w:semiHidden="0" w:uiPriority="67" w:unhideWhenUsed="0"/>
+    <w:lsdException w:name="Medium Grid 2 Accent 1" w:semiHidden="0" w:uiPriority="68" w:unhideWhenUsed="0"/>
+    <w:lsdException w:name="Medium Grid 3 Accent 1" w:semiHidden="0" w:uiPriority="69" w:unhideWhenUsed="0"/>
+    <w:lsdException w:name="Dark List Accent 1" w:semiHidden="0" w:uiPriority="70" w:unhideWhenUsed="0"/>
+    <w:lsdException w:name="Colorful Shading Accent 1" w:semiHidden="0" w:uiPriority="71" w:unhideWhenUsed="0"/>
+    <w:lsdException w:name="Colorful List Accent 1" w:semiHidden="0" w:uiPriority="72" w:unhideWhenUsed="0"/>
+    <w:lsdException w:name="Colorful Grid Accent 1" w:semiHidden="0" w:uiPriority="73" w:unhideWhenUsed="0"/>
+    <w:lsdException w:name="Light Shading Accent 2" w:semiHidden="0" w:uiPriority="60" w:unhideWhenUsed="0"/>
+    <w:lsdException w:name="Light List Accent 2" w:semiHidden="0" w:uiPriority="61" w:unhideWhenUsed="0"/>
+    <w:lsdException w:name="Light Grid Accent 2" w:semiHidden="0" w:uiPriority="62" w:unhideWhenUsed="0"/>
+    <w:lsdException w:name="Medium Shading 1 Accent 2" w:semiHidden="0" w:uiPriority="63" w:unhideWhenUsed="0"/>
+    <w:lsdException w:name="Medium Shading 2 Accent 2" w:semiHidden="0" w:uiPriority="64" w:unhideWhenUsed="0"/>
+    <w:lsdException w:name="Medium List 1 Accent 2" w:semiHidden="0" w:uiPriority="65" w:unhideWhenUsed="0"/>
+    <w:lsdException w:name="Medium List 2 Accent 2" w:semiHidden="0" w:uiPriority="66" w:unhideWhenUsed="0"/>
+    <w:lsdException w:name="Medium Grid 1 Accent 2" w:semiHidden="0" w:uiPriority="67" w:unhideWhenUsed="0"/>
+    <w:lsdException w:name="Medium Grid 2 Accent 2" w:semiHidden="0" w:uiPriority="68" w:unhideWhenUsed="0"/>
+    <w:lsdException w:name="Medium Grid 3 Accent 2" w:semiHidden="0" w:uiPriority="69" w:unhideWhenUsed="0"/>
+    <w:lsdException w:name="Dark List Accent 2" w:semiHidden="0" w:uiPriority="70" w:unhideWhenUsed="0"/>
+    <w:lsdException w:name="Colorful Shading Accent 2" w:semiHidden="0" w:uiPriority="71" w:unhideWhenUsed="0"/>
+    <w:lsdException w:name="Colorful List Accent 2" w:semiHidden="0" w:uiPriority="72" w:unhideWhenUsed="0"/>
+    <w:lsdException w:name="Colorful Grid Accent 2" w:semiHidden="0" w:uiPriority="73" w:unhideWhenUsed="0"/>
+    <w:lsdException w:name="Light Shading Accent 3" w:semiHidden="0" w:uiPriority="60" w:unhideWhenUsed="0"/>
+    <w:lsdException w:name="Light List Accent 3" w:semiHidden="0" w:uiPriority="61" w:unhideWhenUsed="0"/>
+    <w:lsdException w:name="Light Grid Accent 3" w:semiHidden="0" w:uiPriority="62" w:unhideWhenUsed="0"/>
+    <w:lsdException w:name="Medium Shading 1 Accent 3" w:semiHidden="0" w:uiPriority="63" w:unhideWhenUsed="0"/>
+    <w:lsdException w:name="Medium Shading 2 Accent 3" w:semiHidden="0" w:uiPriority="64" w:unhideWhenUsed="0"/>
+    <w:lsdException w:name="Medium List 1 Accent 3" w:semiHidden="0" w:uiPriority="65" w:unhideWhenUsed="0"/>
+    <w:lsdException w:name="Medium List 2 Accent 3" w:semiHidden="0" w:uiPriority="66" w:unhideWhenUsed="0"/>
+    <w:lsdException w:name="Medium Grid 1 Accent 3" w:semiHidden="0" w:uiPriority="67" w:unhideWhenUsed="0"/>
+    <w:lsdException w:name="Medium Grid 2 Accent 3" w:semiHidden="0" w:uiPriority="68" w:unhideWhenUsed="0"/>
+    <w:lsdException w:name="Medium Grid 3 Accent 3" w:semiHidden="0" w:uiPriority="69" w:unhideWhenUsed="0"/>
+    <w:lsdException w:name="Dark List Accent 3" w:semiHidden="0" w:uiPriority="70" w:unhideWhenUsed="0"/>
+    <w:lsdException w:name="Colorful Shading Accent 3" w:semiHidden="0" w:uiPriority="71" w:unhideWhenUsed="0"/>
+    <w:lsdException w:name="Colorful List Accent 3" w:semiHidden="0" w:uiPriority="72" w:unhideWhenUsed="0"/>
+    <w:lsdException w:name="Colorful Grid Accent 3" w:semiHidden="0" w:uiPriority="73" w:unhideWhenUsed="0"/>
+    <w:lsdException w:name="Light Shading Accent 4" w:semiHidden="0" w:uiPriority="60" w:unhideWhenUsed="0"/>
+    <w:lsdException w:name="Light List Accent 4" w:semiHidden="0" w:uiPriority="61" w:unhideWhenUsed="0"/>
+    <w:lsdException w:name="Light Grid Accent 4" w:semiHidden="0" w:uiPriority="62" w:unhideWhenUsed="0"/>
+    <w:lsdException w:name="Medium Shading 1 Accent 4" w:semiHidden="0" w:uiPriority="63" w:unhideWhenUsed="0"/>
+    <w:lsdException w:name="Medium Shading 2 Accent 4" w:semiHidden="0" w:uiPriority="64" w:unhideWhenUsed="0"/>
+    <w:lsdException w:name="Medium List 1 Accent 4" w:semiHidden="0" w:uiPriority="65" w:unhideWhenUsed="0"/>
+    <w:lsdException w:name="Medium List 2 Accent 4" w:semiHidden="0" w:uiPriority="66" w:unhideWhenUsed="0"/>
+    <w:lsdException w:name="Medium Grid 1 Accent 4" w:semiHidden="0" w:uiPriority="67" w:unhideWhenUsed="0"/>
+    <w:lsdException w:name="Medium Grid 2 Accent 4" w:semiHidden="0" w:uiPriority="68" w:unhideWhenUsed="0"/>
+    <w:lsdException w:name="Medium Grid 3 Accent 4" w:semiHidden="0" w:uiPriority="69" w:unhideWhenUsed="0"/>
+    <w:lsdException w:name="Dark List Accent 4" w:semiHidden="0" w:uiPriority="70" w:unhideWhenUsed="0"/>
+    <w:lsdException w:name="Colorful Shading Accent 4" w:semiHidden="0" w:uiPriority="71" w:unhideWhenUsed="0"/>
+    <w:lsdException w:name="Colorful List Accent 4" w:semiHidden="0" w:uiPriority="72" w:unhideWhenUsed="0"/>
+    <w:lsdException w:name="Colorful Grid Accent 4" w:semiHidden="0" w:uiPriority="73" w:unhideWhenUsed="0"/>
+    <w:lsdException w:name="Light Shading Accent 5" w:semiHidden="0" w:uiPriority="60" w:unhideWhenUsed="0"/>
+    <w:lsdException w:name="Light List Accent 5" w:semiHidden="0" w:uiPriority="61" w:unhideWhenUsed="0"/>
+    <w:lsdException w:name="Light Grid Accent 5" w:semiHidden="0" w:uiPriority="62" w:unhideWhenUsed="0"/>
+    <w:lsdException w:name="Medium Shading 1 Accent 5" w:semiHidden="0" w:uiPriority="63" w:unhideWhenUsed="0"/>
+    <w:lsdException w:name="Medium Shading 2 Accent 5" w:semiHidden="0" w:uiPriority="64" w:unhideWhenUsed="0"/>
+    <w:lsdException w:name="Medium List 1 Accent 5" w:semiHidden="0" w:uiPriority="65" w:unhideWhenUsed="0"/>
+    <w:lsdException w:name="Medium List 2 Accent 5" w:semiHidden="0" w:uiPriority="66" w:unhideWhenUsed="0"/>
+    <w:lsdException w:name="Medium Grid 1 Accent 5" w:semiHidden="0" w:uiPriority="67" w:unhideWhenUsed="0"/>
+    <w:lsdException w:name="Medium Grid 2 Accent 5" w:semiHidden="0" w:uiPriority="68" w:unhideWhenUsed="0"/>
+    <w:lsdException w:name="Medium Grid 3 Accent 5" w:semiHidden="0" w:uiPriority="69" w:unhideWhenUsed="0"/>
+    <w:lsdException w:name="Dark List Accent 5" w:semiHidden="0" w:uiPriority="70" w:unhideWhenUsed="0"/>
+    <w:lsdException w:name="Colorful Shading Accent 5" w:semiHidden="0" w:uiPriority="71" w:unhideWhenUsed="0"/>
+    <w:lsdException w:name="Colorful List Accent 5" w:semiHidden="0" w:uiPriority="72" w:unhideWhenUsed="0"/>
+    <w:lsdException w:name="Colorful Grid Accent 5" w:semiHidden="0" w:uiPriority="73" w:unhideWhenUsed="0"/>
+    <w:lsdException w:name="Light Shading Accent 6" w:semiHidden="0" w:uiPriority="60" w:unhideWhenUsed="0"/>
+    <w:lsdException w:name="Light List Accent 6" w:semiHidden="0" w:uiPriority="61" w:unhideWhenUsed="0"/>
+    <w:lsdException w:name="Light Grid Accent 6" w:semiHidden="0" w:uiPriority="62" w:unhideWhenUsed="0"/>
+    <w:lsdException w:name="Medium Shading 1 Accent 6" w:semiHidden="0" w:uiPriority="63" w:unhideWhenUsed="0"/>
+    <w:lsdException w:name="Medium Shading 2 Accent 6" w:semiHidden="0" w:uiPriority="64" w:unhideWhenUsed="0"/>
+    <w:lsdException w:name="Medium List 1 Accent 6" w:semiHidden="0" w:uiPriority="65" w:unhideWhenUsed="0"/>
+    <w:lsdException w:name="Medium List 2 Accent 6" w:semiHidden="0" w:uiPriority="66" w:unhideWhenUsed="0"/>
+    <w:lsdException w:name="Medium Grid 1 Accent 6" w:semiHidden="0" w:uiPriority="67" w:unhideWhenUsed="0"/>
+    <w:lsdException w:name="Medium Grid 2 Accent 6" w:semiHidden="0" w:uiPriority="68" w:unhideWhenUsed="0"/>
+    <w:lsdException w:name="Medium Grid 3 Accent 6" w:semiHidden="0" w:uiPriority="69" w:unhideWhenUsed="0"/>
+    <w:lsdException w:name="Dark List Accent 6" w:semiHidden="0" w:uiPriority="70" w:unhideWhenUsed="0"/>
+    <w:lsdException w:name="Colorful Shading Accent 6" w:semiHidden="0" w:uiPriority="71" w:unhideWhenUsed="0"/>
+    <w:lsdException w:name="Colorful List Accent 6" w:semiHidden="0" w:uiPriority="72" w:unhideWhenUsed="0"/>
+    <w:lsdException w:name="Colorful Grid Accent 6" w:semiHidden="0" w:uiPriority="73" w:unhideWhenUsed="0"/>
+    <w:lsdException w:name="Subtle Emphasis" w:semiHidden="0" w:uiPriority="19" w:unhideWhenUsed="0" w:qFormat="1"/>
+    <w:lsdException w:name="Intense Emphasis" w:semiHidden="0" w:uiPriority="21" w:unhideWhenUsed="0" w:qFormat="1"/>
+    <w:lsdException w:name="Subtle Reference" w:semiHidden="0" w:uiPriority="31" w:unhideWhenUsed="0" w:qFormat="1"/>
+    <w:lsdException w:name="Intense Reference" w:semiHidden="0" w:uiPriority="32" w:unhideWhenUsed="0" w:qFormat="1"/>
+    <w:lsdException w:name="Book Title" w:semiHidden="0" w:uiPriority="33" w:unhideWhenUsed="0" w:qFormat="1"/>
+    <w:lsdException w:name="Bibliography" w:uiPriority="37"/>
+    <w:lsdException w:name="TOC Heading" w:uiPriority="39" w:qFormat="1"/>
   </w:latentStyles>
   <w:style w:type="paragraph" w:default="1" w:styleId="Normal">
     <w:name w:val="Normal"/>
     <w:qFormat/>
     <w:rsid w:val="008C6B4D"/>
   </w:style>
-  <w:style w:type="paragraph" w:styleId="Cabealho1">
+  <w:style w:type="paragraph" w:styleId="Ttulo1">
     <w:name w:val="heading 1"/>
     <w:basedOn w:val="Normal"/>
     <w:next w:val="Normal"/>
-    <w:link w:val="Cabealho1Carter"/>
+    <w:link w:val="Ttulo1Carcter"/>
     <w:qFormat/>
     <w:rsid w:val="00BE24FE"/>
     <w:pPr>
@@ -5084,11 +4820,11 @@
       <w:szCs w:val="32"/>
     </w:rPr>
   </w:style>
-  <w:style w:type="paragraph" w:styleId="Cabealho2">
+  <w:style w:type="paragraph" w:styleId="Ttulo2">
     <w:name w:val="heading 2"/>
-    <w:basedOn w:val="Cabealho1"/>
+    <w:basedOn w:val="Ttulo1"/>
     <w:next w:val="Normal"/>
-    <w:link w:val="Cabealho2Carter"/>
+    <w:link w:val="Ttulo2Carcter"/>
     <w:qFormat/>
     <w:rsid w:val="00BE24FE"/>
     <w:pPr>
@@ -5109,11 +4845,11 @@
       <w:szCs w:val="28"/>
     </w:rPr>
   </w:style>
-  <w:style w:type="paragraph" w:styleId="Cabealho3">
+  <w:style w:type="paragraph" w:styleId="Ttulo3">
     <w:name w:val="heading 3"/>
-    <w:basedOn w:val="Cabealho2"/>
+    <w:basedOn w:val="Ttulo2"/>
     <w:next w:val="Normal"/>
-    <w:link w:val="Cabealho3Carter"/>
+    <w:link w:val="Ttulo3Carcter"/>
     <w:qFormat/>
     <w:rsid w:val="00BE24FE"/>
     <w:pPr>
@@ -5127,11 +4863,11 @@
       <w:szCs w:val="24"/>
     </w:rPr>
   </w:style>
-  <w:style w:type="paragraph" w:styleId="Cabealho4">
+  <w:style w:type="paragraph" w:styleId="Ttulo4">
     <w:name w:val="heading 4"/>
-    <w:basedOn w:val="Cabealho3"/>
+    <w:basedOn w:val="Ttulo3"/>
     <w:next w:val="Normal"/>
-    <w:link w:val="Cabealho4Carter"/>
+    <w:link w:val="Ttulo4Carcter"/>
     <w:qFormat/>
     <w:rsid w:val="00BE24FE"/>
     <w:pPr>
@@ -5147,11 +4883,11 @@
       <w:lang w:val="en-US"/>
     </w:rPr>
   </w:style>
-  <w:style w:type="paragraph" w:styleId="Cabealho5">
+  <w:style w:type="paragraph" w:styleId="Ttulo5">
     <w:name w:val="heading 5"/>
     <w:basedOn w:val="Normal"/>
     <w:next w:val="Normal"/>
-    <w:link w:val="Cabealho5Carter"/>
+    <w:link w:val="Ttulo5Carcter"/>
     <w:uiPriority w:val="9"/>
     <w:semiHidden/>
     <w:unhideWhenUsed/>
@@ -5179,6 +4915,7 @@
     <w:uiPriority w:val="99"/>
     <w:semiHidden/>
     <w:unhideWhenUsed/>
+    <w:qFormat/>
     <w:tblPr>
       <w:tblInd w:w="0" w:type="dxa"/>
       <w:tblCellMar>
@@ -5198,7 +4935,7 @@
   <w:style w:type="paragraph" w:styleId="Textodebalo">
     <w:name w:val="Balloon Text"/>
     <w:basedOn w:val="Normal"/>
-    <w:link w:val="TextodebaloCarter"/>
+    <w:link w:val="TextodebaloCarcter"/>
     <w:uiPriority w:val="99"/>
     <w:semiHidden/>
     <w:unhideWhenUsed/>
@@ -5212,8 +4949,8 @@
       <w:szCs w:val="16"/>
     </w:rPr>
   </w:style>
-  <w:style w:type="character" w:customStyle="1" w:styleId="TextodebaloCarter">
-    <w:name w:val="Texto de balão Caráter"/>
+  <w:style w:type="character" w:customStyle="1" w:styleId="TextodebaloCarcter">
+    <w:name w:val="Texto de balão Carácter"/>
     <w:basedOn w:val="Tipodeletrapredefinidodopargrafo"/>
     <w:link w:val="Textodebalo"/>
     <w:uiPriority w:val="99"/>
@@ -5240,7 +4977,7 @@
   </w:style>
   <w:style w:type="paragraph" w:customStyle="1" w:styleId="InnerHeading">
     <w:name w:val="InnerHeading"/>
-    <w:basedOn w:val="Cabealho5"/>
+    <w:basedOn w:val="Ttulo5"/>
     <w:rsid w:val="005B3BDF"/>
     <w:pPr>
       <w:tabs>
@@ -5271,10 +5008,10 @@
       <w:bCs/>
     </w:rPr>
   </w:style>
-  <w:style w:type="character" w:customStyle="1" w:styleId="Cabealho5Carter">
-    <w:name w:val="Cabeçalho 5 Caráter"/>
+  <w:style w:type="character" w:customStyle="1" w:styleId="Ttulo5Carcter">
+    <w:name w:val="Título 5 Carácter"/>
     <w:basedOn w:val="Tipodeletrapredefinidodopargrafo"/>
-    <w:link w:val="Cabealho5"/>
+    <w:link w:val="Ttulo5"/>
     <w:uiPriority w:val="9"/>
     <w:semiHidden/>
     <w:rsid w:val="005B3BDF"/>
@@ -5283,10 +5020,10 @@
       <w:color w:val="243F60" w:themeColor="accent1" w:themeShade="7F"/>
     </w:rPr>
   </w:style>
-  <w:style w:type="character" w:customStyle="1" w:styleId="Cabealho1Carter">
-    <w:name w:val="Cabeçalho 1 Caráter"/>
+  <w:style w:type="character" w:customStyle="1" w:styleId="Ttulo1Carcter">
+    <w:name w:val="Título 1 Carácter"/>
     <w:basedOn w:val="Tipodeletrapredefinidodopargrafo"/>
-    <w:link w:val="Cabealho1"/>
+    <w:link w:val="Ttulo1"/>
     <w:rsid w:val="00BE24FE"/>
     <w:rPr>
       <w:rFonts w:ascii="Arial" w:eastAsia="Times New Roman" w:hAnsi="Arial" w:cs="Times"/>
@@ -5297,10 +5034,10 @@
       <w:szCs w:val="32"/>
     </w:rPr>
   </w:style>
-  <w:style w:type="character" w:customStyle="1" w:styleId="Cabealho2Carter">
-    <w:name w:val="Cabeçalho 2 Caráter"/>
+  <w:style w:type="character" w:customStyle="1" w:styleId="Ttulo2Carcter">
+    <w:name w:val="Título 2 Carácter"/>
     <w:basedOn w:val="Tipodeletrapredefinidodopargrafo"/>
-    <w:link w:val="Cabealho2"/>
+    <w:link w:val="Ttulo2"/>
     <w:rsid w:val="00BE24FE"/>
     <w:rPr>
       <w:rFonts w:ascii="Arial" w:eastAsia="Times New Roman" w:hAnsi="Arial" w:cs="Times"/>
@@ -5311,10 +5048,10 @@
       <w:szCs w:val="28"/>
     </w:rPr>
   </w:style>
-  <w:style w:type="character" w:customStyle="1" w:styleId="Cabealho3Carter">
-    <w:name w:val="Cabeçalho 3 Caráter"/>
+  <w:style w:type="character" w:customStyle="1" w:styleId="Ttulo3Carcter">
+    <w:name w:val="Título 3 Carácter"/>
     <w:basedOn w:val="Tipodeletrapredefinidodopargrafo"/>
-    <w:link w:val="Cabealho3"/>
+    <w:link w:val="Ttulo3"/>
     <w:rsid w:val="00BE24FE"/>
     <w:rPr>
       <w:rFonts w:ascii="Arial" w:eastAsia="Times New Roman" w:hAnsi="Arial" w:cs="Times"/>
@@ -5325,10 +5062,10 @@
       <w:szCs w:val="24"/>
     </w:rPr>
   </w:style>
-  <w:style w:type="character" w:customStyle="1" w:styleId="Cabealho4Carter">
-    <w:name w:val="Cabeçalho 4 Caráter"/>
+  <w:style w:type="character" w:customStyle="1" w:styleId="Ttulo4Carcter">
+    <w:name w:val="Título 4 Carácter"/>
     <w:basedOn w:val="Tipodeletrapredefinidodopargrafo"/>
-    <w:link w:val="Cabealho4"/>
+    <w:link w:val="Ttulo4"/>
     <w:rsid w:val="00BE24FE"/>
     <w:rPr>
       <w:rFonts w:ascii="Arial" w:eastAsia="Times New Roman" w:hAnsi="Arial" w:cs="Times"/>

</xml_diff>